<commit_message>
Added several Add-Ons to assist with SEO
POSSIBLE.RobotsTxtHandler - generating Robots.txt file in admin
Geta.SEO.Sitemaps - create custom sitemap files from admin
DisableIndexingJob - uses the Alloy disable index property to set noindex, nofollow
</commit_message>
<xml_diff>
--- a/Release Notes/Alloy 8 Demo Site.docx
+++ b/Release Notes/Alloy 8 Demo Site.docx
@@ -996,8 +996,36 @@
         <w:contextualSpacing w:val="0"/>
       </w:pPr>
       <w:r>
-        <w:t>Unzip the package in Dropbox to a location of your choosing</w:t>
-      </w:r>
+        <w:t>Set up your own Find index and update web.config accordingly</w:t>
+      </w:r>
+      <w:r>
+        <w:t xml:space="preserve">  (Alloy Demo Kit won’t run unless this is in place)</w:t>
+      </w:r>
+      <w:bookmarkStart w:id="0" w:name="_GoBack"/>
+      <w:bookmarkEnd w:id="0"/>
+    </w:p>
+    <w:p>
+      <w:pPr>
+        <w:pStyle w:val="ListParagraph"/>
+        <w:numPr>
+          <w:ilvl w:val="1"/>
+          <w:numId w:val="5"/>
+        </w:numPr>
+        <w:contextualSpacing w:val="0"/>
+        <w:rPr>
+          <w:rStyle w:val="Hyperlink"/>
+          <w:color w:val="auto"/>
+          <w:u w:val="none"/>
+        </w:rPr>
+      </w:pPr>
+      <w:hyperlink r:id="rId10" w:history="1">
+        <w:r>
+          <w:rPr>
+            <w:rStyle w:val="Hyperlink"/>
+          </w:rPr>
+          <w:t>http://find.episerver.com/</w:t>
+        </w:r>
+      </w:hyperlink>
     </w:p>
     <w:p>
       <w:pPr>
@@ -1009,7 +1037,7 @@
         <w:contextualSpacing w:val="0"/>
       </w:pPr>
       <w:r>
-        <w:t>If you want to IIS for the web server follow the steps below. Otherwise if using VS skip ahead to the next major bullet</w:t>
+        <w:t>Obtain and add a new license to the root directory</w:t>
       </w:r>
     </w:p>
     <w:p>
@@ -1021,8 +1049,37 @@
         </w:numPr>
         <w:contextualSpacing w:val="0"/>
       </w:pPr>
-      <w:r>
-        <w:t>Change the root folder access security settings to allow IUSR and IIS_IUSRS access</w:t>
+      <w:hyperlink r:id="rId11" w:history="1">
+        <w:r>
+          <w:rPr>
+            <w:rStyle w:val="Hyperlink"/>
+          </w:rPr>
+          <w:t>http://license.episerver.com</w:t>
+        </w:r>
+      </w:hyperlink>
+    </w:p>
+    <w:p>
+      <w:pPr>
+        <w:pStyle w:val="ListParagraph"/>
+        <w:numPr>
+          <w:ilvl w:val="0"/>
+          <w:numId w:val="0"/>
+        </w:numPr>
+        <w:ind w:left="720"/>
+        <w:contextualSpacing w:val="0"/>
+      </w:pPr>
+    </w:p>
+    <w:p>
+      <w:pPr>
+        <w:pStyle w:val="ListParagraph"/>
+        <w:numPr>
+          <w:ilvl w:val="0"/>
+          <w:numId w:val="5"/>
+        </w:numPr>
+        <w:contextualSpacing w:val="0"/>
+      </w:pPr>
+      <w:r>
+        <w:t>If you want to IIS for the web server follow the steps below. Otherwise if using VS skip ahead to the next major bullet</w:t>
       </w:r>
     </w:p>
     <w:p>
@@ -1035,6 +1092,19 @@
         <w:contextualSpacing w:val="0"/>
       </w:pPr>
       <w:r>
+        <w:t>Change the root folder access security settings to allow IUSR and IIS_IUSRS access</w:t>
+      </w:r>
+    </w:p>
+    <w:p>
+      <w:pPr>
+        <w:pStyle w:val="ListParagraph"/>
+        <w:numPr>
+          <w:ilvl w:val="1"/>
+          <w:numId w:val="5"/>
+        </w:numPr>
+        <w:contextualSpacing w:val="0"/>
+      </w:pPr>
+      <w:r>
         <w:t>Create a new site in IIS and point it at the root folder location</w:t>
       </w:r>
     </w:p>
@@ -1077,6 +1147,7 @@
       <w:r>
         <w:rPr>
           <w:noProof/>
+          <w:lang w:val="en-GB" w:eastAsia="en-GB"/>
         </w:rPr>
         <w:lastRenderedPageBreak/>
         <w:drawing>
@@ -1095,7 +1166,7 @@
                     <pic:cNvPicPr/>
                   </pic:nvPicPr>
                   <pic:blipFill>
-                    <a:blip r:embed="rId10"/>
+                    <a:blip r:embed="rId12"/>
                     <a:stretch>
                       <a:fillRect/>
                     </a:stretch>
@@ -1143,7 +1214,7 @@
         </w:numPr>
         <w:contextualSpacing w:val="0"/>
       </w:pPr>
-      <w:hyperlink r:id="rId11" w:history="1">
+      <w:hyperlink r:id="rId13" w:history="1">
         <w:r>
           <w:rPr>
             <w:rStyle w:val="Hyperlink"/>
@@ -1217,6 +1288,7 @@
       <w:r>
         <w:rPr>
           <w:noProof/>
+          <w:lang w:val="en-GB" w:eastAsia="en-GB"/>
         </w:rPr>
         <w:drawing>
           <wp:inline distT="0" distB="0" distL="0" distR="0" wp14:anchorId="0478CD9E" wp14:editId="780DB7EF">
@@ -1234,7 +1306,7 @@
                     <pic:cNvPicPr/>
                   </pic:nvPicPr>
                   <pic:blipFill>
-                    <a:blip r:embed="rId12"/>
+                    <a:blip r:embed="rId14"/>
                     <a:stretch>
                       <a:fillRect/>
                     </a:stretch>
@@ -1280,6 +1352,7 @@
       <w:r>
         <w:rPr>
           <w:noProof/>
+          <w:lang w:val="en-GB" w:eastAsia="en-GB"/>
         </w:rPr>
         <w:lastRenderedPageBreak/>
         <w:drawing>
@@ -1300,7 +1373,7 @@
                     </pic:cNvPicPr>
                   </pic:nvPicPr>
                   <pic:blipFill>
-                    <a:blip r:embed="rId13">
+                    <a:blip r:embed="rId15">
                       <a:extLst>
                         <a:ext uri="{28A0092B-C50C-407E-A947-70E740481C1C}">
                           <a14:useLocalDpi xmlns:a14="http://schemas.microsoft.com/office/drawing/2010/main" val="0"/>
@@ -1358,79 +1431,12 @@
         <w:ind w:left="2520"/>
         <w:contextualSpacing w:val="0"/>
       </w:pPr>
-      <w:hyperlink r:id="rId14" w:history="1">
+      <w:hyperlink r:id="rId16" w:history="1">
         <w:r>
           <w:rPr>
             <w:rStyle w:val="Hyperlink"/>
           </w:rPr>
           <w:t>http://blogs.msdn.com/b/sqlexpress/archive/2011/12/09/using-localdb-with-full-iis-part-1-user-profile.aspx</w:t>
-        </w:r>
-      </w:hyperlink>
-    </w:p>
-    <w:p>
-      <w:pPr>
-        <w:pStyle w:val="ListParagraph"/>
-        <w:numPr>
-          <w:ilvl w:val="0"/>
-          <w:numId w:val="5"/>
-        </w:numPr>
-        <w:contextualSpacing w:val="0"/>
-      </w:pPr>
-      <w:r>
-        <w:t>Set up your own Find index and update web.config accordingly</w:t>
-      </w:r>
-    </w:p>
-    <w:p>
-      <w:pPr>
-        <w:pStyle w:val="ListParagraph"/>
-        <w:numPr>
-          <w:ilvl w:val="1"/>
-          <w:numId w:val="5"/>
-        </w:numPr>
-        <w:contextualSpacing w:val="0"/>
-        <w:rPr>
-          <w:rStyle w:val="Hyperlink"/>
-          <w:color w:val="auto"/>
-          <w:u w:val="none"/>
-        </w:rPr>
-      </w:pPr>
-      <w:hyperlink r:id="rId15" w:history="1">
-        <w:r>
-          <w:rPr>
-            <w:rStyle w:val="Hyperlink"/>
-          </w:rPr>
-          <w:t>http://find.episerver.com/</w:t>
-        </w:r>
-      </w:hyperlink>
-    </w:p>
-    <w:p>
-      <w:pPr>
-        <w:pStyle w:val="ListParagraph"/>
-        <w:numPr>
-          <w:ilvl w:val="0"/>
-          <w:numId w:val="5"/>
-        </w:numPr>
-        <w:contextualSpacing w:val="0"/>
-      </w:pPr>
-      <w:r>
-        <w:t>Obtain and add a new license to the root directory</w:t>
-      </w:r>
-    </w:p>
-    <w:p>
-      <w:pPr>
-        <w:pStyle w:val="ListParagraph"/>
-        <w:numPr>
-          <w:ilvl w:val="1"/>
-          <w:numId w:val="5"/>
-        </w:numPr>
-        <w:contextualSpacing w:val="0"/>
-      </w:pPr>
-      <w:hyperlink r:id="rId16" w:history="1">
-        <w:r>
-          <w:rPr>
-            <w:rStyle w:val="Hyperlink"/>
-          </w:rPr>
-          <w:t>http://license.episerver.com</w:t>
         </w:r>
       </w:hyperlink>
     </w:p>
@@ -1622,7 +1628,9 @@
       <w:r>
         <w:rPr>
           <w:noProof/>
-        </w:rPr>
+          <w:lang w:val="en-GB" w:eastAsia="en-GB"/>
+        </w:rPr>
+        <w:lastRenderedPageBreak/>
         <w:drawing>
           <wp:inline distT="0" distB="0" distL="0" distR="0" wp14:anchorId="141BA76B" wp14:editId="03F27669">
             <wp:extent cx="4868464" cy="2474855"/>
@@ -1715,8 +1723,6 @@
         </w:rPr>
         <w:t xml:space="preserve"> as expected</w:t>
       </w:r>
-      <w:bookmarkStart w:id="0" w:name="_GoBack"/>
-      <w:bookmarkEnd w:id="0"/>
       <w:r>
         <w:rPr>
           <w:b/>
@@ -2171,7 +2177,6 @@
         <w:contextualSpacing w:val="0"/>
       </w:pPr>
       <w:r>
-        <w:lastRenderedPageBreak/>
         <w:t>U: peter</w:t>
       </w:r>
     </w:p>
@@ -2198,6 +2203,7 @@
         <w:contextualSpacing w:val="0"/>
       </w:pPr>
       <w:r>
+        <w:lastRenderedPageBreak/>
         <w:t>Notes: Limited access to Product area</w:t>
       </w:r>
       <w:r>
@@ -2374,6 +2380,7 @@
                 <w:noProof/>
                 <w:sz w:val="16"/>
                 <w:szCs w:val="16"/>
+                <w:lang w:val="en-GB" w:eastAsia="en-GB"/>
               </w:rPr>
               <w:drawing>
                 <wp:anchor distT="0" distB="0" distL="114300" distR="114300" simplePos="0" relativeHeight="251656704" behindDoc="0" locked="0" layoutInCell="1" allowOverlap="1" wp14:anchorId="06FD1C6C" wp14:editId="37380BCA">
@@ -2478,7 +2485,7 @@
                 <w:sz w:val="16"/>
                 <w:szCs w:val="16"/>
               </w:rPr>
-              <w:t>6</w:t>
+              <w:t>2</w:t>
             </w:r>
             <w:r>
               <w:rPr>
@@ -2623,6 +2630,7 @@
     <w:r>
       <w:rPr>
         <w:noProof/>
+        <w:lang w:val="en-GB" w:eastAsia="en-GB"/>
       </w:rPr>
       <w:drawing>
         <wp:anchor distT="0" distB="0" distL="114300" distR="114300" simplePos="0" relativeHeight="251658240" behindDoc="0" locked="0" layoutInCell="1" allowOverlap="1" wp14:anchorId="4F980B90" wp14:editId="17008355">
@@ -2680,7 +2688,7 @@
 
 <file path=word/numbering.xml><?xml version="1.0" encoding="utf-8"?>
 <w:numbering xmlns:wpc="http://schemas.microsoft.com/office/word/2010/wordprocessingCanvas" xmlns:mc="http://schemas.openxmlformats.org/markup-compatibility/2006" xmlns:o="urn:schemas-microsoft-com:office:office" xmlns:r="http://schemas.openxmlformats.org/officeDocument/2006/relationships" xmlns:m="http://schemas.openxmlformats.org/officeDocument/2006/math" xmlns:v="urn:schemas-microsoft-com:vml" xmlns:wp14="http://schemas.microsoft.com/office/word/2010/wordprocessingDrawing" xmlns:wp="http://schemas.openxmlformats.org/drawingml/2006/wordprocessingDrawing" xmlns:w10="urn:schemas-microsoft-com:office:word" xmlns:w="http://schemas.openxmlformats.org/wordprocessingml/2006/main" xmlns:w14="http://schemas.microsoft.com/office/word/2010/wordml" xmlns:w15="http://schemas.microsoft.com/office/word/2012/wordml" xmlns:wpg="http://schemas.microsoft.com/office/word/2010/wordprocessingGroup" xmlns:wpi="http://schemas.microsoft.com/office/word/2010/wordprocessingInk" xmlns:wne="http://schemas.microsoft.com/office/word/2006/wordml" xmlns:wps="http://schemas.microsoft.com/office/word/2010/wordprocessingShape" mc:Ignorable="w14 w15 wp14">
-  <w:abstractNum w:abstractNumId="0">
+  <w:abstractNum w:abstractNumId="0" w15:restartNumberingAfterBreak="0">
     <w:nsid w:val="098D14F3"/>
     <w:multiLevelType w:val="hybridMultilevel"/>
     <w:tmpl w:val="548A9808"/>
@@ -2793,7 +2801,7 @@
       </w:rPr>
     </w:lvl>
   </w:abstractNum>
-  <w:abstractNum w:abstractNumId="1">
+  <w:abstractNum w:abstractNumId="1" w15:restartNumberingAfterBreak="0">
     <w:nsid w:val="09DB51BF"/>
     <w:multiLevelType w:val="hybridMultilevel"/>
     <w:tmpl w:val="A0A670B2"/>
@@ -2906,7 +2914,7 @@
       </w:rPr>
     </w:lvl>
   </w:abstractNum>
-  <w:abstractNum w:abstractNumId="2">
+  <w:abstractNum w:abstractNumId="2" w15:restartNumberingAfterBreak="0">
     <w:nsid w:val="0CA41F7D"/>
     <w:multiLevelType w:val="hybridMultilevel"/>
     <w:tmpl w:val="D14601CC"/>
@@ -3047,7 +3055,7 @@
       </w:rPr>
     </w:lvl>
   </w:abstractNum>
-  <w:abstractNum w:abstractNumId="3">
+  <w:abstractNum w:abstractNumId="3" w15:restartNumberingAfterBreak="0">
     <w:nsid w:val="12916DCD"/>
     <w:multiLevelType w:val="hybridMultilevel"/>
     <w:tmpl w:val="4E301148"/>
@@ -3160,7 +3168,7 @@
       </w:rPr>
     </w:lvl>
   </w:abstractNum>
-  <w:abstractNum w:abstractNumId="4">
+  <w:abstractNum w:abstractNumId="4" w15:restartNumberingAfterBreak="0">
     <w:nsid w:val="153C48A6"/>
     <w:multiLevelType w:val="hybridMultilevel"/>
     <w:tmpl w:val="41523BC2"/>
@@ -3274,7 +3282,7 @@
       </w:rPr>
     </w:lvl>
   </w:abstractNum>
-  <w:abstractNum w:abstractNumId="5">
+  <w:abstractNum w:abstractNumId="5" w15:restartNumberingAfterBreak="0">
     <w:nsid w:val="2A0655B7"/>
     <w:multiLevelType w:val="hybridMultilevel"/>
     <w:tmpl w:val="213A02D6"/>
@@ -3387,7 +3395,7 @@
       </w:rPr>
     </w:lvl>
   </w:abstractNum>
-  <w:abstractNum w:abstractNumId="6">
+  <w:abstractNum w:abstractNumId="6" w15:restartNumberingAfterBreak="0">
     <w:nsid w:val="469D3F58"/>
     <w:multiLevelType w:val="hybridMultilevel"/>
     <w:tmpl w:val="C844622E"/>
@@ -3500,7 +3508,7 @@
       </w:rPr>
     </w:lvl>
   </w:abstractNum>
-  <w:abstractNum w:abstractNumId="7">
+  <w:abstractNum w:abstractNumId="7" w15:restartNumberingAfterBreak="0">
     <w:nsid w:val="610704C2"/>
     <w:multiLevelType w:val="hybridMultilevel"/>
     <w:tmpl w:val="1F6A90C4"/>
@@ -3613,7 +3621,7 @@
       </w:rPr>
     </w:lvl>
   </w:abstractNum>
-  <w:abstractNum w:abstractNumId="8">
+  <w:abstractNum w:abstractNumId="8" w15:restartNumberingAfterBreak="0">
     <w:nsid w:val="76363F26"/>
     <w:multiLevelType w:val="hybridMultilevel"/>
     <w:tmpl w:val="F6863E4A"/>
@@ -3751,7 +3759,7 @@
       </w:rPr>
     </w:lvl>
   </w:abstractNum>
-  <w:abstractNum w:abstractNumId="9">
+  <w:abstractNum w:abstractNumId="9" w15:restartNumberingAfterBreak="0">
     <w:nsid w:val="7B5A11AC"/>
     <w:multiLevelType w:val="hybridMultilevel"/>
     <w:tmpl w:val="550E5616"/>
@@ -4526,6 +4534,7 @@
   <w:style w:type="character" w:default="1" w:styleId="DefaultParagraphFont">
     <w:name w:val="Default Paragraph Font"/>
     <w:uiPriority w:val="1"/>
+    <w:semiHidden/>
     <w:unhideWhenUsed/>
   </w:style>
   <w:style w:type="table" w:default="1" w:styleId="TableNormal">
@@ -5818,7 +5827,6 @@
     <w:tblPr>
       <w:tblStyleRowBandSize w:val="1"/>
       <w:tblStyleColBandSize w:val="1"/>
-      <w:tblInd w:w="0" w:type="dxa"/>
       <w:tblBorders>
         <w:top w:val="single" w:sz="4" w:space="0" w:color="666666" w:themeColor="text1" w:themeTint="99"/>
         <w:left w:val="single" w:sz="4" w:space="0" w:color="666666" w:themeColor="text1" w:themeTint="99"/>
@@ -5827,12 +5835,6 @@
         <w:insideH w:val="single" w:sz="4" w:space="0" w:color="666666" w:themeColor="text1" w:themeTint="99"/>
         <w:insideV w:val="single" w:sz="4" w:space="0" w:color="666666" w:themeColor="text1" w:themeTint="99"/>
       </w:tblBorders>
-      <w:tblCellMar>
-        <w:top w:w="0" w:type="dxa"/>
-        <w:left w:w="108" w:type="dxa"/>
-        <w:bottom w:w="0" w:type="dxa"/>
-        <w:right w:w="108" w:type="dxa"/>
-      </w:tblCellMar>
     </w:tblPr>
     <w:tblStylePr w:type="firstRow">
       <w:rPr>
@@ -5901,7 +5903,6 @@
     <w:tblPr>
       <w:tblStyleRowBandSize w:val="1"/>
       <w:tblStyleColBandSize w:val="1"/>
-      <w:tblInd w:w="0" w:type="dxa"/>
       <w:tblBorders>
         <w:top w:val="single" w:sz="4" w:space="0" w:color="FBD4B4" w:themeColor="accent6" w:themeTint="66"/>
         <w:left w:val="single" w:sz="4" w:space="0" w:color="FBD4B4" w:themeColor="accent6" w:themeTint="66"/>
@@ -5910,12 +5911,6 @@
         <w:insideH w:val="single" w:sz="4" w:space="0" w:color="FBD4B4" w:themeColor="accent6" w:themeTint="66"/>
         <w:insideV w:val="single" w:sz="4" w:space="0" w:color="FBD4B4" w:themeColor="accent6" w:themeTint="66"/>
       </w:tblBorders>
-      <w:tblCellMar>
-        <w:top w:w="0" w:type="dxa"/>
-        <w:left w:w="108" w:type="dxa"/>
-        <w:bottom w:w="0" w:type="dxa"/>
-        <w:right w:w="108" w:type="dxa"/>
-      </w:tblCellMar>
     </w:tblPr>
     <w:tblStylePr w:type="firstRow">
       <w:rPr>
@@ -5965,7 +5960,6 @@
     <w:tblPr>
       <w:tblStyleRowBandSize w:val="1"/>
       <w:tblStyleColBandSize w:val="1"/>
-      <w:tblInd w:w="0" w:type="dxa"/>
       <w:tblBorders>
         <w:top w:val="single" w:sz="4" w:space="0" w:color="FFFFFF" w:themeColor="background1"/>
         <w:left w:val="single" w:sz="4" w:space="0" w:color="FFFFFF" w:themeColor="background1"/>
@@ -5974,12 +5968,6 @@
         <w:insideH w:val="single" w:sz="4" w:space="0" w:color="FFFFFF" w:themeColor="background1"/>
         <w:insideV w:val="single" w:sz="4" w:space="0" w:color="FFFFFF" w:themeColor="background1"/>
       </w:tblBorders>
-      <w:tblCellMar>
-        <w:top w:w="0" w:type="dxa"/>
-        <w:left w:w="108" w:type="dxa"/>
-        <w:bottom w:w="0" w:type="dxa"/>
-        <w:right w:w="108" w:type="dxa"/>
-      </w:tblCellMar>
     </w:tblPr>
     <w:tcPr>
       <w:shd w:val="clear" w:color="auto" w:fill="CCCCCC" w:themeFill="text1" w:themeFillTint="33"/>
@@ -6377,7 +6365,7 @@
 </file>
 
 <file path=customXml/itemProps2.xml><?xml version="1.0" encoding="utf-8"?>
-<ds:datastoreItem xmlns:ds="http://schemas.openxmlformats.org/officeDocument/2006/customXml" ds:itemID="{2F465877-EA22-46D4-AF31-36DAA4FFAD20}">
+<ds:datastoreItem xmlns:ds="http://schemas.openxmlformats.org/officeDocument/2006/customXml" ds:itemID="{6883746C-4D65-472C-A7F3-6CD0831CA9B4}">
   <ds:schemaRefs>
     <ds:schemaRef ds:uri="http://schemas.openxmlformats.org/officeDocument/2006/bibliography"/>
   </ds:schemaRefs>

</xml_diff>

<commit_message>
Updated to CMS 8.11 Removed deprecated Category code
</commit_message>
<xml_diff>
--- a/Release Notes/Alloy 8 Demo Site.docx
+++ b/Release Notes/Alloy 8 Demo Site.docx
@@ -50,19 +50,7 @@
         <w:rPr>
           <w:i/>
         </w:rPr>
-        <w:t>July 17</w:t>
-      </w:r>
-      <w:r>
-        <w:rPr>
-          <w:i/>
-        </w:rPr>
-        <w:t xml:space="preserve">, </w:t>
-      </w:r>
-      <w:r>
-        <w:rPr>
-          <w:i/>
-        </w:rPr>
-        <w:t>2015</w:t>
+        <w:t>September 1, 2015</w:t>
       </w:r>
     </w:p>
     <w:p>
@@ -496,15 +484,55 @@
         <w:contextualSpacing w:val="0"/>
         <w:rPr>
           <w:rFonts w:eastAsia="Times New Roman"/>
-          <w:b/>
-        </w:rPr>
-      </w:pPr>
-      <w:r>
+        </w:rPr>
+      </w:pPr>
+      <w:r>
+        <w:rPr>
+          <w:rFonts w:eastAsia="Times New Roman"/>
+        </w:rPr>
+        <w:t>SocialFeedBlock to show Twitter, LinkedIn, Facebook feeds</w:t>
+      </w:r>
+    </w:p>
+    <w:p>
+      <w:pPr>
+        <w:pStyle w:val="ListParagraph"/>
+        <w:numPr>
+          <w:ilvl w:val="0"/>
+          <w:numId w:val="6"/>
+        </w:numPr>
+        <w:spacing w:before="100" w:beforeAutospacing="1" w:after="100" w:afterAutospacing="1"/>
+        <w:contextualSpacing w:val="0"/>
+        <w:rPr>
+          <w:rFonts w:eastAsia="Times New Roman"/>
+        </w:rPr>
+      </w:pPr>
+      <w:r>
+        <w:rPr>
+          <w:rFonts w:eastAsia="Times New Roman"/>
+        </w:rPr>
+        <w:t>Apple Watch Display Channel</w:t>
+      </w:r>
+    </w:p>
+    <w:p>
+      <w:pPr>
+        <w:pStyle w:val="ListParagraph"/>
+        <w:numPr>
+          <w:ilvl w:val="0"/>
+          <w:numId w:val="6"/>
+        </w:numPr>
+        <w:spacing w:before="100" w:beforeAutospacing="1" w:after="100" w:afterAutospacing="1"/>
+        <w:contextualSpacing w:val="0"/>
         <w:rPr>
           <w:rFonts w:eastAsia="Times New Roman"/>
           <w:b/>
         </w:rPr>
-        <w:t>NEW – SocialFeedBlock to show Twitter, LinkedIn, Facebook feeds</w:t>
+      </w:pPr>
+      <w:r>
+        <w:rPr>
+          <w:rFonts w:eastAsia="Times New Roman"/>
+          <w:b/>
+        </w:rPr>
+        <w:t>NEW – Disable Indexing job</w:t>
       </w:r>
     </w:p>
     <w:p>
@@ -526,7 +554,14 @@
           <w:rFonts w:eastAsia="Times New Roman"/>
           <w:b/>
         </w:rPr>
-        <w:t>NEW – Apple Watch Display Channel</w:t>
+        <w:t xml:space="preserve">NEW – Geta </w:t>
+      </w:r>
+      <w:r>
+        <w:rPr>
+          <w:rFonts w:eastAsia="Times New Roman"/>
+          <w:b/>
+        </w:rPr>
+        <w:t>SEO Sitemaps</w:t>
       </w:r>
     </w:p>
     <w:p>
@@ -540,6 +575,28 @@
         <w:contextualSpacing w:val="0"/>
         <w:rPr>
           <w:rFonts w:eastAsia="Times New Roman"/>
+          <w:b/>
+        </w:rPr>
+      </w:pPr>
+      <w:r>
+        <w:rPr>
+          <w:rFonts w:eastAsia="Times New Roman"/>
+          <w:b/>
+        </w:rPr>
+        <w:t>NEW – Possible Robots.txt Handler</w:t>
+      </w:r>
+    </w:p>
+    <w:p>
+      <w:pPr>
+        <w:pStyle w:val="ListParagraph"/>
+        <w:numPr>
+          <w:ilvl w:val="0"/>
+          <w:numId w:val="6"/>
+        </w:numPr>
+        <w:spacing w:before="100" w:beforeAutospacing="1" w:after="100" w:afterAutospacing="1"/>
+        <w:contextualSpacing w:val="0"/>
+        <w:rPr>
+          <w:rFonts w:eastAsia="Times New Roman"/>
         </w:rPr>
       </w:pPr>
       <w:r>
@@ -648,6 +705,7 @@
         <w:contextualSpacing w:val="0"/>
       </w:pPr>
       <w:r>
+        <w:lastRenderedPageBreak/>
         <w:t>Several additional languages and fallbacks for each non-English</w:t>
       </w:r>
     </w:p>
@@ -687,7 +745,6 @@
         <w:contextualSpacing w:val="0"/>
       </w:pPr>
       <w:r>
-        <w:lastRenderedPageBreak/>
         <w:t>Workflows</w:t>
       </w:r>
     </w:p>
@@ -835,15 +892,9 @@
           <w:numId w:val="7"/>
         </w:numPr>
         <w:contextualSpacing w:val="0"/>
-        <w:rPr>
-          <w:b/>
-        </w:rPr>
-      </w:pPr>
-      <w:r>
-        <w:rPr>
-          <w:b/>
-        </w:rPr>
-        <w:t>NEW – Referral from Twitter Visitor Group</w:t>
+      </w:pPr>
+      <w:r>
+        <w:t>Referral from Twitter Visitor Group</w:t>
       </w:r>
     </w:p>
     <w:p>
@@ -854,20 +905,8 @@
           <w:numId w:val="7"/>
         </w:numPr>
         <w:contextualSpacing w:val="0"/>
-        <w:rPr>
-          <w:b/>
-        </w:rPr>
-      </w:pPr>
-      <w:r>
-        <w:rPr>
-          <w:b/>
-        </w:rPr>
-        <w:t xml:space="preserve">NEW – </w:t>
-      </w:r>
-      <w:r>
-        <w:rPr>
-          <w:b/>
-        </w:rPr>
+      </w:pPr>
+      <w:r>
         <w:t>Twitter feed block shown on home page for visitors referred from Twitter</w:t>
       </w:r>
     </w:p>
@@ -879,20 +918,8 @@
           <w:numId w:val="7"/>
         </w:numPr>
         <w:contextualSpacing w:val="0"/>
-        <w:rPr>
-          <w:b/>
-        </w:rPr>
-      </w:pPr>
-      <w:r>
-        <w:rPr>
-          <w:b/>
-        </w:rPr>
-        <w:t xml:space="preserve">NEW – </w:t>
-      </w:r>
-      <w:r>
-        <w:rPr>
-          <w:b/>
-        </w:rPr>
+      </w:pPr>
+      <w:r>
         <w:t>PowerSlice moved to left hand side of page for all users</w:t>
       </w:r>
     </w:p>
@@ -908,11 +935,57 @@
           <w:b/>
         </w:rPr>
       </w:pPr>
+      <w:bookmarkStart w:id="0" w:name="_GoBack"/>
       <w:r>
         <w:rPr>
           <w:b/>
         </w:rPr>
-        <w:t>NEW – Change to the second sites URL in administration interface.</w:t>
+        <w:t xml:space="preserve">NEW - </w:t>
+      </w:r>
+      <w:r>
+        <w:rPr>
+          <w:b/>
+        </w:rPr>
+        <w:t>Geta SEO Sitemaps and Possible Robots.txt CMS Admin configurations</w:t>
+      </w:r>
+    </w:p>
+    <w:p>
+      <w:pPr>
+        <w:pStyle w:val="ListParagraph"/>
+        <w:numPr>
+          <w:ilvl w:val="0"/>
+          <w:numId w:val="7"/>
+        </w:numPr>
+        <w:contextualSpacing w:val="0"/>
+        <w:rPr>
+          <w:b/>
+        </w:rPr>
+      </w:pPr>
+      <w:r>
+        <w:rPr>
+          <w:b/>
+        </w:rPr>
+        <w:t xml:space="preserve">NEW - </w:t>
+      </w:r>
+      <w:r>
+        <w:rPr>
+          <w:b/>
+        </w:rPr>
+        <w:t>Disabled Indexing scheduled job to disable all pages being indexed</w:t>
+      </w:r>
+    </w:p>
+    <w:bookmarkEnd w:id="0"/>
+    <w:p>
+      <w:pPr>
+        <w:pStyle w:val="ListParagraph"/>
+        <w:numPr>
+          <w:ilvl w:val="0"/>
+          <w:numId w:val="7"/>
+        </w:numPr>
+        <w:contextualSpacing w:val="0"/>
+      </w:pPr>
+      <w:r>
+        <w:t>Change to the second sites URL in administration interface.</w:t>
       </w:r>
     </w:p>
     <w:p>
@@ -923,14 +996,8 @@
           <w:numId w:val="7"/>
         </w:numPr>
         <w:contextualSpacing w:val="0"/>
-        <w:rPr>
-          <w:b/>
-        </w:rPr>
-      </w:pPr>
-      <w:r>
-        <w:rPr>
-          <w:b/>
-        </w:rPr>
+      </w:pPr>
+      <w:r>
         <w:t>See Basic Setup instructions below.</w:t>
       </w:r>
     </w:p>
@@ -996,13 +1063,8 @@
         <w:contextualSpacing w:val="0"/>
       </w:pPr>
       <w:r>
-        <w:t>Set up your own Find index and update web.config accordingly</w:t>
-      </w:r>
-      <w:r>
-        <w:t xml:space="preserve">  (Alloy Demo Kit won’t run unless this is in place)</w:t>
-      </w:r>
-      <w:bookmarkStart w:id="0" w:name="_GoBack"/>
-      <w:bookmarkEnd w:id="0"/>
+        <w:t>Set up your own Find index and update web.config accordingly  (Alloy Demo Kit won’t run unless this is in place)</w:t>
+      </w:r>
     </w:p>
     <w:p>
       <w:pPr>
@@ -6365,7 +6427,7 @@
 </file>
 
 <file path=customXml/itemProps2.xml><?xml version="1.0" encoding="utf-8"?>
-<ds:datastoreItem xmlns:ds="http://schemas.openxmlformats.org/officeDocument/2006/customXml" ds:itemID="{6883746C-4D65-472C-A7F3-6CD0831CA9B4}">
+<ds:datastoreItem xmlns:ds="http://schemas.openxmlformats.org/officeDocument/2006/customXml" ds:itemID="{93C04A5C-43F1-426B-93B8-42EEE9858E1F}">
   <ds:schemaRefs>
     <ds:schemaRef ds:uri="http://schemas.openxmlformats.org/officeDocument/2006/bibliography"/>
   </ds:schemaRefs>

</xml_diff>

<commit_message>
Removed Silverpop Marketing Automation connector
</commit_message>
<xml_diff>
--- a/Release Notes/Alloy 8 Demo Site.docx
+++ b/Release Notes/Alloy 8 Demo Site.docx
@@ -136,11 +136,19 @@
           <w:rFonts w:eastAsia="Times New Roman"/>
         </w:rPr>
       </w:pPr>
+      <w:proofErr w:type="spellStart"/>
       <w:r>
         <w:rPr>
           <w:rFonts w:eastAsia="Times New Roman"/>
         </w:rPr>
-        <w:t>SiteAttention SEO</w:t>
+        <w:t>SiteAttention</w:t>
+      </w:r>
+      <w:proofErr w:type="spellEnd"/>
+      <w:r>
+        <w:rPr>
+          <w:rFonts w:eastAsia="Times New Roman"/>
+        </w:rPr>
+        <w:t xml:space="preserve"> SEO</w:t>
       </w:r>
     </w:p>
     <w:p>
@@ -176,12 +184,14 @@
           <w:rFonts w:eastAsia="Times New Roman"/>
         </w:rPr>
       </w:pPr>
+      <w:proofErr w:type="spellStart"/>
       <w:r>
         <w:rPr>
           <w:rFonts w:eastAsia="Times New Roman"/>
         </w:rPr>
         <w:t>PowerSlice</w:t>
       </w:r>
+      <w:proofErr w:type="spellEnd"/>
     </w:p>
     <w:p>
       <w:pPr>
@@ -276,12 +286,14 @@
           <w:rFonts w:eastAsia="Times New Roman"/>
         </w:rPr>
       </w:pPr>
+      <w:proofErr w:type="spellStart"/>
       <w:r>
         <w:rPr>
           <w:rFonts w:eastAsia="Times New Roman"/>
         </w:rPr>
         <w:t>MenuPin</w:t>
       </w:r>
+      <w:proofErr w:type="spellEnd"/>
     </w:p>
     <w:p>
       <w:pPr>
@@ -416,61 +428,19 @@
           <w:rFonts w:eastAsia="Times New Roman"/>
         </w:rPr>
       </w:pPr>
+      <w:proofErr w:type="spellStart"/>
       <w:r>
         <w:rPr>
           <w:rFonts w:eastAsia="Times New Roman"/>
         </w:rPr>
-        <w:t>Silverpop</w:t>
-      </w:r>
-    </w:p>
-    <w:p>
-      <w:pPr>
-        <w:pStyle w:val="ListParagraph"/>
-        <w:numPr>
-          <w:ilvl w:val="1"/>
-          <w:numId w:val="6"/>
-        </w:numPr>
-        <w:spacing w:before="100" w:beforeAutospacing="1" w:after="100" w:afterAutospacing="1"/>
-        <w:contextualSpacing w:val="0"/>
+        <w:t>SocialFeedBlock</w:t>
+      </w:r>
+      <w:proofErr w:type="spellEnd"/>
+      <w:r>
         <w:rPr>
           <w:rFonts w:eastAsia="Times New Roman"/>
         </w:rPr>
-      </w:pPr>
-      <w:r>
-        <w:rPr>
-          <w:rFonts w:eastAsia="Times New Roman"/>
-        </w:rPr>
-        <w:t>L</w:t>
-      </w:r>
-      <w:r>
-        <w:rPr>
-          <w:rFonts w:eastAsia="Times New Roman"/>
-        </w:rPr>
-        <w:t>imited</w:t>
-      </w:r>
-      <w:r>
-        <w:rPr>
-          <w:rFonts w:eastAsia="Times New Roman"/>
-        </w:rPr>
-        <w:t xml:space="preserve"> but great for talking about the tie in t</w:t>
-      </w:r>
-      <w:r>
-        <w:rPr>
-          <w:rFonts w:eastAsia="Times New Roman"/>
-        </w:rPr>
-        <w:t>o MA related personalization,</w:t>
-      </w:r>
-      <w:r>
-        <w:rPr>
-          <w:rFonts w:eastAsia="Times New Roman"/>
-        </w:rPr>
-        <w:t xml:space="preserve"> DXH</w:t>
-      </w:r>
-      <w:r>
-        <w:rPr>
-          <w:rFonts w:eastAsia="Times New Roman"/>
-        </w:rPr>
-        <w:t>, and contact data collection via forms</w:t>
+        <w:t xml:space="preserve"> to show Twitter, LinkedIn, Facebook feeds</w:t>
       </w:r>
     </w:p>
     <w:p>
@@ -490,7 +460,7 @@
         <w:rPr>
           <w:rFonts w:eastAsia="Times New Roman"/>
         </w:rPr>
-        <w:t>SocialFeedBlock to show Twitter, LinkedIn, Facebook feeds</w:t>
+        <w:t>Apple Watch Display Channel</w:t>
       </w:r>
     </w:p>
     <w:p>
@@ -504,13 +474,15 @@
         <w:contextualSpacing w:val="0"/>
         <w:rPr>
           <w:rFonts w:eastAsia="Times New Roman"/>
+          <w:b/>
         </w:rPr>
       </w:pPr>
       <w:r>
         <w:rPr>
           <w:rFonts w:eastAsia="Times New Roman"/>
-        </w:rPr>
-        <w:t>Apple Watch Display Channel</w:t>
+          <w:b/>
+        </w:rPr>
+        <w:t>NEW – Disable Indexing job</w:t>
       </w:r>
     </w:p>
     <w:p>
@@ -532,7 +504,30 @@
           <w:rFonts w:eastAsia="Times New Roman"/>
           <w:b/>
         </w:rPr>
-        <w:t>NEW – Disable Indexing job</w:t>
+        <w:t xml:space="preserve">NEW – </w:t>
+      </w:r>
+      <w:proofErr w:type="spellStart"/>
+      <w:r>
+        <w:rPr>
+          <w:rFonts w:eastAsia="Times New Roman"/>
+          <w:b/>
+        </w:rPr>
+        <w:t>Geta</w:t>
+      </w:r>
+      <w:proofErr w:type="spellEnd"/>
+      <w:r>
+        <w:rPr>
+          <w:rFonts w:eastAsia="Times New Roman"/>
+          <w:b/>
+        </w:rPr>
+        <w:t xml:space="preserve"> </w:t>
+      </w:r>
+      <w:r>
+        <w:rPr>
+          <w:rFonts w:eastAsia="Times New Roman"/>
+          <w:b/>
+        </w:rPr>
+        <w:t>SEO Sitemaps</w:t>
       </w:r>
     </w:p>
     <w:p>
@@ -554,14 +549,7 @@
           <w:rFonts w:eastAsia="Times New Roman"/>
           <w:b/>
         </w:rPr>
-        <w:t xml:space="preserve">NEW – Geta </w:t>
-      </w:r>
-      <w:r>
-        <w:rPr>
-          <w:rFonts w:eastAsia="Times New Roman"/>
-          <w:b/>
-        </w:rPr>
-        <w:t>SEO Sitemaps</w:t>
+        <w:t>NEW – Possible Robots.txt Handler</w:t>
       </w:r>
     </w:p>
     <w:p>
@@ -575,26 +563,18 @@
         <w:contextualSpacing w:val="0"/>
         <w:rPr>
           <w:rFonts w:eastAsia="Times New Roman"/>
-          <w:b/>
         </w:rPr>
       </w:pPr>
       <w:r>
         <w:rPr>
           <w:rFonts w:eastAsia="Times New Roman"/>
-          <w:b/>
-        </w:rPr>
-        <w:t>NEW – Possible Robots.txt Handler</w:t>
-      </w:r>
-    </w:p>
-    <w:p>
-      <w:pPr>
-        <w:pStyle w:val="ListParagraph"/>
-        <w:numPr>
-          <w:ilvl w:val="0"/>
-          <w:numId w:val="6"/>
-        </w:numPr>
+        </w:rPr>
+        <w:t>More!?</w:t>
+      </w:r>
+    </w:p>
+    <w:p>
+      <w:pPr>
         <w:spacing w:before="100" w:beforeAutospacing="1" w:after="100" w:afterAutospacing="1"/>
-        <w:contextualSpacing w:val="0"/>
         <w:rPr>
           <w:rFonts w:eastAsia="Times New Roman"/>
         </w:rPr>
@@ -603,16 +583,32 @@
         <w:rPr>
           <w:rFonts w:eastAsia="Times New Roman"/>
         </w:rPr>
-        <w:t>More!?</w:t>
+        <w:t xml:space="preserve">Note:  The </w:t>
+      </w:r>
+      <w:proofErr w:type="spellStart"/>
+      <w:r>
+        <w:rPr>
+          <w:rFonts w:eastAsia="Times New Roman"/>
+        </w:rPr>
+        <w:t>Silverpop</w:t>
+      </w:r>
+      <w:proofErr w:type="spellEnd"/>
+      <w:r>
+        <w:rPr>
+          <w:rFonts w:eastAsia="Times New Roman"/>
+        </w:rPr>
+        <w:t xml:space="preserve"> connector has been removed.  Due to known problem trying to install another connector, it was deemed easier to have no Marketing Automation connectors and let the developer decide which one they wanted to install.</w:t>
       </w:r>
     </w:p>
     <w:p>
       <w:pPr>
         <w:pStyle w:val="Heading2"/>
       </w:pPr>
+      <w:proofErr w:type="spellStart"/>
       <w:r>
         <w:t>Configs</w:t>
       </w:r>
+      <w:proofErr w:type="spellEnd"/>
     </w:p>
     <w:p>
       <w:pPr>
@@ -692,6 +688,7 @@
         <w:contextualSpacing w:val="0"/>
       </w:pPr>
       <w:r>
+        <w:lastRenderedPageBreak/>
         <w:t>Try creating a page under “Press releases”</w:t>
       </w:r>
     </w:p>
@@ -705,7 +702,6 @@
         <w:contextualSpacing w:val="0"/>
       </w:pPr>
       <w:r>
-        <w:lastRenderedPageBreak/>
         <w:t>Several additional languages and fallbacks for each non-English</w:t>
       </w:r>
     </w:p>
@@ -719,7 +715,15 @@
         <w:contextualSpacing w:val="0"/>
       </w:pPr>
       <w:r>
-        <w:t>SITE TEMPLATES area with second skeleton site and various configs to make your life better</w:t>
+        <w:t xml:space="preserve">SITE TEMPLATES area with second skeleton site and various </w:t>
+      </w:r>
+      <w:proofErr w:type="spellStart"/>
+      <w:r>
+        <w:t>configs</w:t>
+      </w:r>
+      <w:proofErr w:type="spellEnd"/>
+      <w:r>
+        <w:t xml:space="preserve"> to make your life better</w:t>
       </w:r>
     </w:p>
     <w:p>
@@ -758,7 +762,23 @@
         <w:contextualSpacing w:val="0"/>
       </w:pPr>
       <w:r>
-        <w:t>Setting a page as “Ready to Publish” under Press Releases will kick off a workflow for approval by Administrators or ContentEditors (e.g. epiadmin)</w:t>
+        <w:t xml:space="preserve">Setting a page as “Ready to Publish” under Press Releases will kick off a workflow for approval by Administrators or </w:t>
+      </w:r>
+      <w:proofErr w:type="spellStart"/>
+      <w:r>
+        <w:t>ContentEditors</w:t>
+      </w:r>
+      <w:proofErr w:type="spellEnd"/>
+      <w:r>
+        <w:t xml:space="preserve"> (e.g. </w:t>
+      </w:r>
+      <w:proofErr w:type="spellStart"/>
+      <w:r>
+        <w:t>epiadmin</w:t>
+      </w:r>
+      <w:proofErr w:type="spellEnd"/>
+      <w:r>
+        <w:t>)</w:t>
       </w:r>
     </w:p>
     <w:p>
@@ -771,7 +791,15 @@
         <w:contextualSpacing w:val="0"/>
       </w:pPr>
       <w:r>
-        <w:t>Additional workflow configs also enabled</w:t>
+        <w:t xml:space="preserve">Additional workflow </w:t>
+      </w:r>
+      <w:proofErr w:type="spellStart"/>
+      <w:r>
+        <w:t>configs</w:t>
+      </w:r>
+      <w:proofErr w:type="spellEnd"/>
+      <w:r>
+        <w:t xml:space="preserve"> also enabled</w:t>
       </w:r>
       <w:r>
         <w:t xml:space="preserve"> for pages under Products</w:t>
@@ -800,7 +828,39 @@
         <w:contextualSpacing w:val="0"/>
       </w:pPr>
       <w:r>
-        <w:t>Content collaboration conversations between epiadmin and nancy if you select About Us~News and Events~Press Releases</w:t>
+        <w:t xml:space="preserve">Content collaboration conversations between </w:t>
+      </w:r>
+      <w:proofErr w:type="spellStart"/>
+      <w:r>
+        <w:t>epiadmin</w:t>
+      </w:r>
+      <w:proofErr w:type="spellEnd"/>
+      <w:r>
+        <w:t xml:space="preserve"> and </w:t>
+      </w:r>
+      <w:proofErr w:type="spellStart"/>
+      <w:r>
+        <w:t>nancy</w:t>
+      </w:r>
+      <w:proofErr w:type="spellEnd"/>
+      <w:r>
+        <w:t xml:space="preserve"> if you select About </w:t>
+      </w:r>
+      <w:proofErr w:type="spellStart"/>
+      <w:r>
+        <w:t>Us~News</w:t>
+      </w:r>
+      <w:proofErr w:type="spellEnd"/>
+      <w:r>
+        <w:t xml:space="preserve"> and </w:t>
+      </w:r>
+      <w:proofErr w:type="spellStart"/>
+      <w:r>
+        <w:t>Events~Press</w:t>
+      </w:r>
+      <w:proofErr w:type="spellEnd"/>
+      <w:r>
+        <w:t xml:space="preserve"> Releases</w:t>
       </w:r>
     </w:p>
     <w:p>
@@ -919,8 +979,13 @@
         </w:numPr>
         <w:contextualSpacing w:val="0"/>
       </w:pPr>
-      <w:r>
-        <w:t>PowerSlice moved to left hand side of page for all users</w:t>
+      <w:proofErr w:type="spellStart"/>
+      <w:r>
+        <w:t>PowerSlice</w:t>
+      </w:r>
+      <w:proofErr w:type="spellEnd"/>
+      <w:r>
+        <w:t xml:space="preserve"> moved to left hand side of page for all users</w:t>
       </w:r>
     </w:p>
     <w:p>
@@ -935,18 +1000,25 @@
           <w:b/>
         </w:rPr>
       </w:pPr>
-      <w:bookmarkStart w:id="0" w:name="_GoBack"/>
       <w:r>
         <w:rPr>
           <w:b/>
         </w:rPr>
         <w:t xml:space="preserve">NEW - </w:t>
       </w:r>
+      <w:proofErr w:type="spellStart"/>
       <w:r>
         <w:rPr>
           <w:b/>
         </w:rPr>
-        <w:t>Geta SEO Sitemaps and Possible Robots.txt CMS Admin configurations</w:t>
+        <w:t>Geta</w:t>
+      </w:r>
+      <w:proofErr w:type="spellEnd"/>
+      <w:r>
+        <w:rPr>
+          <w:b/>
+        </w:rPr>
+        <w:t xml:space="preserve"> SEO Sitemaps and Possible Robots.txt CMS Admin configurations</w:t>
       </w:r>
     </w:p>
     <w:p>
@@ -974,7 +1046,6 @@
         <w:t>Disabled Indexing scheduled job to disable all pages being indexed</w:t>
       </w:r>
     </w:p>
-    <w:bookmarkEnd w:id="0"/>
     <w:p>
       <w:pPr>
         <w:pStyle w:val="ListParagraph"/>
@@ -1063,7 +1134,15 @@
         <w:contextualSpacing w:val="0"/>
       </w:pPr>
       <w:r>
-        <w:t>Set up your own Find index and update web.config accordingly  (Alloy Demo Kit won’t run unless this is in place)</w:t>
+        <w:t xml:space="preserve">Set up your own Find index and update </w:t>
+      </w:r>
+      <w:proofErr w:type="spellStart"/>
+      <w:r>
+        <w:t>web.config</w:t>
+      </w:r>
+      <w:proofErr w:type="spellEnd"/>
+      <w:r>
+        <w:t xml:space="preserve"> accordingly  (Alloy Demo Kit won’t run unless this is in place)</w:t>
       </w:r>
     </w:p>
     <w:p>
@@ -1295,7 +1374,15 @@
         <w:contextualSpacing w:val="0"/>
       </w:pPr>
       <w:r>
-        <w:t>Update setting in the administration interface under Config~Manage Websites. Update both sites!</w:t>
+        <w:t xml:space="preserve">Update setting in the administration interface under </w:t>
+      </w:r>
+      <w:proofErr w:type="spellStart"/>
+      <w:r>
+        <w:t>Config~Manage</w:t>
+      </w:r>
+      <w:proofErr w:type="spellEnd"/>
+      <w:r>
+        <w:t xml:space="preserve"> Websites. Update both sites!</w:t>
       </w:r>
     </w:p>
     <w:p>
@@ -1552,7 +1639,23 @@
         <w:t>If</w:t>
       </w:r>
       <w:r>
-        <w:t xml:space="preserve"> you want the LanguageManager to work you need to set up your own related Bing or Google developer account and update the config at:</w:t>
+        <w:t xml:space="preserve"> you want the </w:t>
+      </w:r>
+      <w:proofErr w:type="spellStart"/>
+      <w:r>
+        <w:t>LanguageManager</w:t>
+      </w:r>
+      <w:proofErr w:type="spellEnd"/>
+      <w:r>
+        <w:t xml:space="preserve"> to work you need to set up your own related Bing or Google developer account and update the </w:t>
+      </w:r>
+      <w:proofErr w:type="spellStart"/>
+      <w:r>
+        <w:t>config</w:t>
+      </w:r>
+      <w:proofErr w:type="spellEnd"/>
+      <w:r>
+        <w:t xml:space="preserve"> at:</w:t>
       </w:r>
     </w:p>
     <w:p>
@@ -1564,18 +1667,29 @@
         </w:numPr>
         <w:contextualSpacing w:val="0"/>
       </w:pPr>
+      <w:bookmarkStart w:id="0" w:name="_GoBack"/>
       <w:r>
         <w:t xml:space="preserve"> </w:t>
       </w:r>
       <w:r>
-        <w:t>\modules\_protected\EPiServer.Labs.LanguageManager</w:t>
-      </w:r>
+        <w:t>\modules\_protected\</w:t>
+      </w:r>
+      <w:proofErr w:type="spellStart"/>
+      <w:r>
+        <w:t>EPiServer.Labs.LanguageManager</w:t>
+      </w:r>
+      <w:proofErr w:type="spellEnd"/>
       <w:r>
         <w:t>\</w:t>
       </w:r>
       <w:r>
-        <w:t xml:space="preserve"> EPiServer.LanguageManager.config</w:t>
-      </w:r>
+        <w:t xml:space="preserve"> </w:t>
+      </w:r>
+      <w:proofErr w:type="spellStart"/>
+      <w:r>
+        <w:t>EPiServer.LanguageManager.config</w:t>
+      </w:r>
+      <w:proofErr w:type="spellEnd"/>
     </w:p>
     <w:p>
       <w:pPr>
@@ -1607,143 +1721,16 @@
       <w:pPr>
         <w:pStyle w:val="ListParagraph"/>
         <w:numPr>
-          <w:ilvl w:val="1"/>
-          <w:numId w:val="5"/>
-        </w:numPr>
-      </w:pPr>
-      <w:r>
-        <w:t>I</w:t>
-      </w:r>
-      <w:r>
-        <w:t xml:space="preserve">f you want the Silverpop Connector to work you need to </w:t>
-      </w:r>
-      <w:r>
-        <w:t>configure as appropriate includ</w:t>
-      </w:r>
-      <w:r>
-        <w:t>ing the</w:t>
-      </w:r>
-      <w:r>
-        <w:t xml:space="preserve"> “Refresh token” and tracking code in the administration interface</w:t>
-      </w:r>
-      <w:r>
-        <w:t xml:space="preserve">. </w:t>
-      </w:r>
-      <w:r>
-        <w:t xml:space="preserve">The </w:t>
-      </w:r>
-      <w:r>
-        <w:t>settings</w:t>
-      </w:r>
-      <w:r>
-        <w:t xml:space="preserve"> included in this pa</w:t>
-      </w:r>
-      <w:r>
-        <w:t>ckage are</w:t>
-      </w:r>
-      <w:r>
-        <w:t xml:space="preserve"> not </w:t>
-      </w:r>
-      <w:r>
-        <w:t>functional</w:t>
-      </w:r>
-      <w:r>
-        <w:t>.</w:t>
-      </w:r>
-    </w:p>
-    <w:p>
-      <w:pPr>
-        <w:pStyle w:val="ListParagraph"/>
-        <w:numPr>
-          <w:ilvl w:val="2"/>
-          <w:numId w:val="5"/>
-        </w:numPr>
+          <w:ilvl w:val="0"/>
+          <w:numId w:val="0"/>
+        </w:numPr>
+        <w:ind w:left="2160"/>
         <w:rPr>
           <w:rStyle w:val="Hyperlink"/>
           <w:color w:val="auto"/>
           <w:u w:val="none"/>
         </w:rPr>
       </w:pPr>
-      <w:hyperlink r:id="rId18" w:history="1">
-        <w:r>
-          <w:rPr>
-            <w:rStyle w:val="Hyperlink"/>
-          </w:rPr>
-          <w:t>http://world.episerver.com/add-ons/connect-for-marketing-automation/configuring-silverpop/</w:t>
-        </w:r>
-      </w:hyperlink>
-    </w:p>
-    <w:p>
-      <w:pPr>
-        <w:pStyle w:val="ListParagraph"/>
-        <w:numPr>
-          <w:ilvl w:val="0"/>
-          <w:numId w:val="0"/>
-        </w:numPr>
-        <w:ind w:left="2160"/>
-        <w:rPr>
-          <w:rStyle w:val="Hyperlink"/>
-          <w:color w:val="auto"/>
-          <w:u w:val="none"/>
-        </w:rPr>
-      </w:pPr>
-      <w:r>
-        <w:rPr>
-          <w:noProof/>
-          <w:lang w:val="en-GB" w:eastAsia="en-GB"/>
-        </w:rPr>
-        <w:lastRenderedPageBreak/>
-        <w:drawing>
-          <wp:inline distT="0" distB="0" distL="0" distR="0" wp14:anchorId="141BA76B" wp14:editId="03F27669">
-            <wp:extent cx="4868464" cy="2474855"/>
-            <wp:effectExtent l="19050" t="19050" r="27940" b="20955"/>
-            <wp:docPr id="5" name="Picture 5"/>
-            <wp:cNvGraphicFramePr>
-              <a:graphicFrameLocks xmlns:a="http://schemas.openxmlformats.org/drawingml/2006/main" noChangeAspect="1"/>
-            </wp:cNvGraphicFramePr>
-            <a:graphic xmlns:a="http://schemas.openxmlformats.org/drawingml/2006/main">
-              <a:graphicData uri="http://schemas.openxmlformats.org/drawingml/2006/picture">
-                <pic:pic xmlns:pic="http://schemas.openxmlformats.org/drawingml/2006/picture">
-                  <pic:nvPicPr>
-                    <pic:cNvPr id="0" name="Picture 1"/>
-                    <pic:cNvPicPr>
-                      <a:picLocks noChangeAspect="1" noChangeArrowheads="1"/>
-                    </pic:cNvPicPr>
-                  </pic:nvPicPr>
-                  <pic:blipFill>
-                    <a:blip r:embed="rId19">
-                      <a:extLst>
-                        <a:ext uri="{28A0092B-C50C-407E-A947-70E740481C1C}">
-                          <a14:useLocalDpi xmlns:a14="http://schemas.microsoft.com/office/drawing/2010/main" val="0"/>
-                        </a:ext>
-                      </a:extLst>
-                    </a:blip>
-                    <a:srcRect/>
-                    <a:stretch>
-                      <a:fillRect/>
-                    </a:stretch>
-                  </pic:blipFill>
-                  <pic:spPr bwMode="auto">
-                    <a:xfrm>
-                      <a:off x="0" y="0"/>
-                      <a:ext cx="4897619" cy="2489676"/>
-                    </a:xfrm>
-                    <a:prstGeom prst="rect">
-                      <a:avLst/>
-                    </a:prstGeom>
-                    <a:noFill/>
-                    <a:ln>
-                      <a:solidFill>
-                        <a:schemeClr val="tx1"/>
-                      </a:solidFill>
-                    </a:ln>
-                  </pic:spPr>
-                </pic:pic>
-              </a:graphicData>
-            </a:graphic>
-          </wp:inline>
-        </w:drawing>
-      </w:r>
     </w:p>
     <w:p>
       <w:pPr>
@@ -1814,7 +1801,49 @@
         <w:rPr>
           <w:lang w:val="en-GB"/>
         </w:rPr>
-        <w:t xml:space="preserve">pen %USERPROFILE%\Documents\IISExpress\config\applicationhost.config in </w:t>
+        <w:t>pen %USERPROFILE%\Documents\</w:t>
+      </w:r>
+      <w:proofErr w:type="spellStart"/>
+      <w:r>
+        <w:rPr>
+          <w:lang w:val="en-GB"/>
+        </w:rPr>
+        <w:t>IISExpress</w:t>
+      </w:r>
+      <w:proofErr w:type="spellEnd"/>
+      <w:r>
+        <w:rPr>
+          <w:lang w:val="en-GB"/>
+        </w:rPr>
+        <w:t>\</w:t>
+      </w:r>
+      <w:proofErr w:type="spellStart"/>
+      <w:r>
+        <w:rPr>
+          <w:lang w:val="en-GB"/>
+        </w:rPr>
+        <w:t>config</w:t>
+      </w:r>
+      <w:proofErr w:type="spellEnd"/>
+      <w:r>
+        <w:rPr>
+          <w:lang w:val="en-GB"/>
+        </w:rPr>
+        <w:t>\</w:t>
+      </w:r>
+      <w:proofErr w:type="spellStart"/>
+      <w:r>
+        <w:rPr>
+          <w:lang w:val="en-GB"/>
+        </w:rPr>
+        <w:t>applicationhost.config</w:t>
+      </w:r>
+      <w:proofErr w:type="spellEnd"/>
+      <w:r>
+        <w:rPr>
+          <w:lang w:val="en-GB"/>
+        </w:rPr>
+        <w:t xml:space="preserve"> in </w:t>
       </w:r>
       <w:r>
         <w:rPr>
@@ -1879,7 +1908,25 @@
           <w:sz w:val="19"/>
           <w:szCs w:val="19"/>
         </w:rPr>
-        <w:t xml:space="preserve">                &lt;application path="/" applicationPool="Clr4IntegratedAppPool"&gt;</w:t>
+        <w:t xml:space="preserve">                &lt;application path="/" </w:t>
+      </w:r>
+      <w:proofErr w:type="spellStart"/>
+      <w:r>
+        <w:rPr>
+          <w:rFonts w:ascii="Consolas" w:eastAsiaTheme="minorEastAsia" w:hAnsi="Consolas" w:cs="Consolas"/>
+          <w:sz w:val="19"/>
+          <w:szCs w:val="19"/>
+        </w:rPr>
+        <w:t>applicationPool</w:t>
+      </w:r>
+      <w:proofErr w:type="spellEnd"/>
+      <w:r>
+        <w:rPr>
+          <w:rFonts w:ascii="Consolas" w:eastAsiaTheme="minorEastAsia" w:hAnsi="Consolas" w:cs="Consolas"/>
+          <w:sz w:val="19"/>
+          <w:szCs w:val="19"/>
+        </w:rPr>
+        <w:t>="Clr4IntegratedAppPool"&gt;</w:t>
       </w:r>
     </w:p>
     <w:p>
@@ -1900,7 +1947,44 @@
           <w:sz w:val="19"/>
           <w:szCs w:val="19"/>
         </w:rPr>
-        <w:t>&lt;virtualDirectory path="/" physicalPath="C:\EPiServer\AlloyDemoKit\src\AlloyDemoKit" /&gt;</w:t>
+        <w:lastRenderedPageBreak/>
+        <w:t>&lt;</w:t>
+      </w:r>
+      <w:proofErr w:type="spellStart"/>
+      <w:r>
+        <w:rPr>
+          <w:rFonts w:ascii="Consolas" w:eastAsiaTheme="minorEastAsia" w:hAnsi="Consolas" w:cs="Consolas"/>
+          <w:sz w:val="19"/>
+          <w:szCs w:val="19"/>
+        </w:rPr>
+        <w:t>virtualDirectory</w:t>
+      </w:r>
+      <w:proofErr w:type="spellEnd"/>
+      <w:r>
+        <w:rPr>
+          <w:rFonts w:ascii="Consolas" w:eastAsiaTheme="minorEastAsia" w:hAnsi="Consolas" w:cs="Consolas"/>
+          <w:sz w:val="19"/>
+          <w:szCs w:val="19"/>
+        </w:rPr>
+        <w:t xml:space="preserve"> path="/" </w:t>
+      </w:r>
+      <w:proofErr w:type="spellStart"/>
+      <w:r>
+        <w:rPr>
+          <w:rFonts w:ascii="Consolas" w:eastAsiaTheme="minorEastAsia" w:hAnsi="Consolas" w:cs="Consolas"/>
+          <w:sz w:val="19"/>
+          <w:szCs w:val="19"/>
+        </w:rPr>
+        <w:t>physicalPath</w:t>
+      </w:r>
+      <w:proofErr w:type="spellEnd"/>
+      <w:r>
+        <w:rPr>
+          <w:rFonts w:ascii="Consolas" w:eastAsiaTheme="minorEastAsia" w:hAnsi="Consolas" w:cs="Consolas"/>
+          <w:sz w:val="19"/>
+          <w:szCs w:val="19"/>
+        </w:rPr>
+        <w:t>="C:\EPiServer\AlloyDemoKit\src\AlloyDemoKit" /&gt;</w:t>
       </w:r>
     </w:p>
     <w:p>
@@ -1940,7 +2024,25 @@
           <w:sz w:val="19"/>
           <w:szCs w:val="19"/>
         </w:rPr>
-        <w:t xml:space="preserve">                &lt;bindings&gt;</w:t>
+        <w:t xml:space="preserve">                &lt;</w:t>
+      </w:r>
+      <w:proofErr w:type="gramStart"/>
+      <w:r>
+        <w:rPr>
+          <w:rFonts w:ascii="Consolas" w:eastAsiaTheme="minorEastAsia" w:hAnsi="Consolas" w:cs="Consolas"/>
+          <w:sz w:val="19"/>
+          <w:szCs w:val="19"/>
+        </w:rPr>
+        <w:t>bindings</w:t>
+      </w:r>
+      <w:proofErr w:type="gramEnd"/>
+      <w:r>
+        <w:rPr>
+          <w:rFonts w:ascii="Consolas" w:eastAsiaTheme="minorEastAsia" w:hAnsi="Consolas" w:cs="Consolas"/>
+          <w:sz w:val="19"/>
+          <w:szCs w:val="19"/>
+        </w:rPr>
+        <w:t>&gt;</w:t>
       </w:r>
     </w:p>
     <w:p>
@@ -1960,7 +2062,43 @@
           <w:sz w:val="19"/>
           <w:szCs w:val="19"/>
         </w:rPr>
-        <w:t xml:space="preserve">                    &lt;binding protocol="http" bindingInformation="*:51481:localhost" /&gt;</w:t>
+        <w:t xml:space="preserve">                    &lt;binding protocol="http" </w:t>
+      </w:r>
+      <w:proofErr w:type="spellStart"/>
+      <w:r>
+        <w:rPr>
+          <w:rFonts w:ascii="Consolas" w:eastAsiaTheme="minorEastAsia" w:hAnsi="Consolas" w:cs="Consolas"/>
+          <w:sz w:val="19"/>
+          <w:szCs w:val="19"/>
+        </w:rPr>
+        <w:t>bindingInformation</w:t>
+      </w:r>
+      <w:proofErr w:type="spellEnd"/>
+      <w:r>
+        <w:rPr>
+          <w:rFonts w:ascii="Consolas" w:eastAsiaTheme="minorEastAsia" w:hAnsi="Consolas" w:cs="Consolas"/>
+          <w:sz w:val="19"/>
+          <w:szCs w:val="19"/>
+        </w:rPr>
+        <w:t>="*:51481</w:t>
+      </w:r>
+      <w:proofErr w:type="gramStart"/>
+      <w:r>
+        <w:rPr>
+          <w:rFonts w:ascii="Consolas" w:eastAsiaTheme="minorEastAsia" w:hAnsi="Consolas" w:cs="Consolas"/>
+          <w:sz w:val="19"/>
+          <w:szCs w:val="19"/>
+        </w:rPr>
+        <w:t>:localhost</w:t>
+      </w:r>
+      <w:proofErr w:type="gramEnd"/>
+      <w:r>
+        <w:rPr>
+          <w:rFonts w:ascii="Consolas" w:eastAsiaTheme="minorEastAsia" w:hAnsi="Consolas" w:cs="Consolas"/>
+          <w:sz w:val="19"/>
+          <w:szCs w:val="19"/>
+        </w:rPr>
+        <w:t>" /&gt;</w:t>
       </w:r>
     </w:p>
     <w:p>
@@ -1989,7 +2127,47 @@
           <w:szCs w:val="19"/>
           <w:highlight w:val="yellow"/>
         </w:rPr>
-        <w:t>&lt;binding protocol="http" bindingInformation="*:51482:localhost" /&gt;</w:t>
+        <w:t xml:space="preserve">&lt;binding protocol="http" </w:t>
+      </w:r>
+      <w:proofErr w:type="spellStart"/>
+      <w:r>
+        <w:rPr>
+          <w:rFonts w:ascii="Consolas" w:eastAsiaTheme="minorEastAsia" w:hAnsi="Consolas" w:cs="Consolas"/>
+          <w:sz w:val="19"/>
+          <w:szCs w:val="19"/>
+          <w:highlight w:val="yellow"/>
+        </w:rPr>
+        <w:t>bindingInformation</w:t>
+      </w:r>
+      <w:proofErr w:type="spellEnd"/>
+      <w:r>
+        <w:rPr>
+          <w:rFonts w:ascii="Consolas" w:eastAsiaTheme="minorEastAsia" w:hAnsi="Consolas" w:cs="Consolas"/>
+          <w:sz w:val="19"/>
+          <w:szCs w:val="19"/>
+          <w:highlight w:val="yellow"/>
+        </w:rPr>
+        <w:t>="*:51482</w:t>
+      </w:r>
+      <w:proofErr w:type="gramStart"/>
+      <w:r>
+        <w:rPr>
+          <w:rFonts w:ascii="Consolas" w:eastAsiaTheme="minorEastAsia" w:hAnsi="Consolas" w:cs="Consolas"/>
+          <w:sz w:val="19"/>
+          <w:szCs w:val="19"/>
+          <w:highlight w:val="yellow"/>
+        </w:rPr>
+        <w:t>:localhost</w:t>
+      </w:r>
+      <w:proofErr w:type="gramEnd"/>
+      <w:r>
+        <w:rPr>
+          <w:rFonts w:ascii="Consolas" w:eastAsiaTheme="minorEastAsia" w:hAnsi="Consolas" w:cs="Consolas"/>
+          <w:sz w:val="19"/>
+          <w:szCs w:val="19"/>
+          <w:highlight w:val="yellow"/>
+        </w:rPr>
+        <w:t>" /&gt;</w:t>
       </w:r>
     </w:p>
     <w:p>
@@ -2079,7 +2257,21 @@
         <w:rPr>
           <w:lang w:val="en-GB"/>
         </w:rPr>
-        <w:t>&lt;binding protocol="http" bindingInformation="*:</w:t>
+        <w:t xml:space="preserve">&lt;binding protocol="http" </w:t>
+      </w:r>
+      <w:proofErr w:type="spellStart"/>
+      <w:r>
+        <w:rPr>
+          <w:lang w:val="en-GB"/>
+        </w:rPr>
+        <w:t>bindingInformation</w:t>
+      </w:r>
+      <w:proofErr w:type="spellEnd"/>
+      <w:r>
+        <w:rPr>
+          <w:lang w:val="en-GB"/>
+        </w:rPr>
+        <w:t>="*:</w:t>
       </w:r>
       <w:r>
         <w:rPr>
@@ -2148,8 +2340,13 @@
         <w:contextualSpacing w:val="0"/>
       </w:pPr>
       <w:r>
-        <w:t>U: epiadmin</w:t>
-      </w:r>
+        <w:t xml:space="preserve">U: </w:t>
+      </w:r>
+      <w:proofErr w:type="spellStart"/>
+      <w:r>
+        <w:t>epiadmin</w:t>
+      </w:r>
+      <w:proofErr w:type="spellEnd"/>
     </w:p>
     <w:p>
       <w:pPr>
@@ -2161,8 +2358,13 @@
         <w:contextualSpacing w:val="0"/>
       </w:pPr>
       <w:r>
-        <w:t>P: ep!pass</w:t>
-      </w:r>
+        <w:t xml:space="preserve">P: </w:t>
+      </w:r>
+      <w:proofErr w:type="spellStart"/>
+      <w:r>
+        <w:t>ep!pass</w:t>
+      </w:r>
+      <w:proofErr w:type="spellEnd"/>
     </w:p>
     <w:p>
       <w:pPr>
@@ -2187,8 +2389,13 @@
         <w:contextualSpacing w:val="0"/>
       </w:pPr>
       <w:r>
-        <w:t>U: nancy</w:t>
-      </w:r>
+        <w:t xml:space="preserve">U: </w:t>
+      </w:r>
+      <w:proofErr w:type="spellStart"/>
+      <w:r>
+        <w:t>nancy</w:t>
+      </w:r>
+      <w:proofErr w:type="spellEnd"/>
     </w:p>
     <w:p>
       <w:pPr>
@@ -2200,8 +2407,13 @@
         <w:contextualSpacing w:val="0"/>
       </w:pPr>
       <w:r>
-        <w:t>P: ep!pass</w:t>
-      </w:r>
+        <w:t xml:space="preserve">P: </w:t>
+      </w:r>
+      <w:proofErr w:type="spellStart"/>
+      <w:r>
+        <w:t>ep!pass</w:t>
+      </w:r>
+      <w:proofErr w:type="spellEnd"/>
     </w:p>
     <w:p>
       <w:pPr>
@@ -2252,8 +2464,13 @@
         <w:contextualSpacing w:val="0"/>
       </w:pPr>
       <w:r>
-        <w:t>P: ep!pass</w:t>
-      </w:r>
+        <w:t xml:space="preserve">P: </w:t>
+      </w:r>
+      <w:proofErr w:type="spellStart"/>
+      <w:r>
+        <w:t>ep!pass</w:t>
+      </w:r>
+      <w:proofErr w:type="spellEnd"/>
     </w:p>
     <w:p>
       <w:pPr>
@@ -2265,7 +2482,6 @@
         <w:contextualSpacing w:val="0"/>
       </w:pPr>
       <w:r>
-        <w:lastRenderedPageBreak/>
         <w:t>Notes: Limited access to Product area</w:t>
       </w:r>
       <w:r>
@@ -2293,7 +2509,51 @@
         <w:contextualSpacing w:val="0"/>
       </w:pPr>
       <w:r>
-        <w:t xml:space="preserve">If you apply EPiServer updates at any time and need to perform a database upgrade via the Visual Studio Package Console using the “update-epidatabase” database command you need to update the connectionStrings. Currently these are using LocalDB settings and will not work as expected in this scenario. Change the settings for AttachDbFilename to the local path, run the upgade, and then reset it back to what it was previously. </w:t>
+        <w:t>If you apply EPiServer updates at any time and need to perform a database upgrade via the Visual Studio Package Console using the “update-</w:t>
+      </w:r>
+      <w:proofErr w:type="spellStart"/>
+      <w:r>
+        <w:t>epidatabase</w:t>
+      </w:r>
+      <w:proofErr w:type="spellEnd"/>
+      <w:r>
+        <w:t xml:space="preserve">” database command you need to update the </w:t>
+      </w:r>
+      <w:proofErr w:type="spellStart"/>
+      <w:r>
+        <w:t>connectionStrings</w:t>
+      </w:r>
+      <w:proofErr w:type="spellEnd"/>
+      <w:r>
+        <w:t xml:space="preserve">. Currently these are using </w:t>
+      </w:r>
+      <w:proofErr w:type="spellStart"/>
+      <w:r>
+        <w:t>LocalDB</w:t>
+      </w:r>
+      <w:proofErr w:type="spellEnd"/>
+      <w:r>
+        <w:t xml:space="preserve"> settings and will not work as expected in this scenario. Change the settings for </w:t>
+      </w:r>
+      <w:proofErr w:type="spellStart"/>
+      <w:r>
+        <w:t>AttachDbFilename</w:t>
+      </w:r>
+      <w:proofErr w:type="spellEnd"/>
+      <w:r>
+        <w:t xml:space="preserve"> to the local path</w:t>
+      </w:r>
+      <w:bookmarkEnd w:id="0"/>
+      <w:r>
+        <w:t xml:space="preserve">, run the </w:t>
+      </w:r>
+      <w:proofErr w:type="spellStart"/>
+      <w:r>
+        <w:t>upgade</w:t>
+      </w:r>
+      <w:proofErr w:type="spellEnd"/>
+      <w:r>
+        <w:t xml:space="preserve">, and then reset it back to what it was previously. </w:t>
       </w:r>
     </w:p>
     <w:p>
@@ -2305,15 +2565,25 @@
         </w:numPr>
         <w:contextualSpacing w:val="0"/>
       </w:pPr>
-      <w:r>
-        <w:t>AttachDbFilename=c:\path\to\your\</w:t>
+      <w:proofErr w:type="spellStart"/>
+      <w:r>
+        <w:t>AttachDbFilename</w:t>
+      </w:r>
+      <w:proofErr w:type="spellEnd"/>
+      <w:r>
+        <w:t>=c:\path\to\your\</w:t>
       </w:r>
       <w:r>
         <w:t>&lt;database&gt;</w:t>
       </w:r>
       <w:r>
-        <w:t>.mdf</w:t>
-      </w:r>
+        <w:t>.</w:t>
+      </w:r>
+      <w:proofErr w:type="spellStart"/>
+      <w:r>
+        <w:t>mdf</w:t>
+      </w:r>
+      <w:proofErr w:type="spellEnd"/>
     </w:p>
     <w:p>
       <w:pPr>
@@ -2333,7 +2603,7 @@
         <w:pStyle w:val="ListParagraph"/>
         <w:ind w:left="1440"/>
       </w:pPr>
-      <w:hyperlink r:id="rId20" w:history="1">
+      <w:hyperlink r:id="rId18" w:history="1">
         <w:r>
           <w:rPr>
             <w:rStyle w:val="Hyperlink"/>
@@ -2370,8 +2640,8 @@
     </w:p>
     <w:p/>
     <w:sectPr>
-      <w:headerReference w:type="default" r:id="rId21"/>
-      <w:footerReference w:type="default" r:id="rId22"/>
+      <w:headerReference w:type="default" r:id="rId19"/>
+      <w:footerReference w:type="default" r:id="rId20"/>
       <w:pgSz w:w="12240" w:h="15840"/>
       <w:pgMar w:top="1440" w:right="1440" w:bottom="1440" w:left="1440" w:header="720" w:footer="720" w:gutter="0"/>
       <w:cols w:space="720"/>
@@ -2547,7 +2817,7 @@
                 <w:sz w:val="16"/>
                 <w:szCs w:val="16"/>
               </w:rPr>
-              <w:t>2</w:t>
+              <w:t>5</w:t>
             </w:r>
             <w:r>
               <w:rPr>
@@ -2601,7 +2871,7 @@
                 <w:sz w:val="16"/>
                 <w:szCs w:val="16"/>
               </w:rPr>
-              <w:t>6</w:t>
+              <w:t>5</w:t>
             </w:r>
             <w:r>
               <w:rPr>
@@ -6427,7 +6697,7 @@
 </file>
 
 <file path=customXml/itemProps2.xml><?xml version="1.0" encoding="utf-8"?>
-<ds:datastoreItem xmlns:ds="http://schemas.openxmlformats.org/officeDocument/2006/customXml" ds:itemID="{93C04A5C-43F1-426B-93B8-42EEE9858E1F}">
+<ds:datastoreItem xmlns:ds="http://schemas.openxmlformats.org/officeDocument/2006/customXml" ds:itemID="{A61CFAED-B0C8-4BB3-AD9F-9C59765773B1}">
   <ds:schemaRefs>
     <ds:schemaRef ds:uri="http://schemas.openxmlformats.org/officeDocument/2006/bibliography"/>
   </ds:schemaRefs>

</xml_diff>

<commit_message>
Location finder code and pages
Updated Release notes
</commit_message>
<xml_diff>
--- a/Release Notes/Alloy 8 Demo Site.docx
+++ b/Release Notes/Alloy 8 Demo Site.docx
@@ -136,19 +136,11 @@
           <w:rFonts w:eastAsia="Times New Roman"/>
         </w:rPr>
       </w:pPr>
-      <w:proofErr w:type="spellStart"/>
       <w:r>
         <w:rPr>
           <w:rFonts w:eastAsia="Times New Roman"/>
         </w:rPr>
-        <w:t>SiteAttention</w:t>
-      </w:r>
-      <w:proofErr w:type="spellEnd"/>
-      <w:r>
-        <w:rPr>
-          <w:rFonts w:eastAsia="Times New Roman"/>
-        </w:rPr>
-        <w:t xml:space="preserve"> SEO</w:t>
+        <w:t>SiteAttention SEO</w:t>
       </w:r>
     </w:p>
     <w:p>
@@ -184,14 +176,12 @@
           <w:rFonts w:eastAsia="Times New Roman"/>
         </w:rPr>
       </w:pPr>
-      <w:proofErr w:type="spellStart"/>
       <w:r>
         <w:rPr>
           <w:rFonts w:eastAsia="Times New Roman"/>
         </w:rPr>
         <w:t>PowerSlice</w:t>
       </w:r>
-      <w:proofErr w:type="spellEnd"/>
     </w:p>
     <w:p>
       <w:pPr>
@@ -286,14 +276,12 @@
           <w:rFonts w:eastAsia="Times New Roman"/>
         </w:rPr>
       </w:pPr>
-      <w:proofErr w:type="spellStart"/>
       <w:r>
         <w:rPr>
           <w:rFonts w:eastAsia="Times New Roman"/>
         </w:rPr>
         <w:t>MenuPin</w:t>
       </w:r>
-      <w:proofErr w:type="spellEnd"/>
     </w:p>
     <w:p>
       <w:pPr>
@@ -428,19 +416,11 @@
           <w:rFonts w:eastAsia="Times New Roman"/>
         </w:rPr>
       </w:pPr>
-      <w:proofErr w:type="spellStart"/>
       <w:r>
         <w:rPr>
           <w:rFonts w:eastAsia="Times New Roman"/>
         </w:rPr>
-        <w:t>SocialFeedBlock</w:t>
-      </w:r>
-      <w:proofErr w:type="spellEnd"/>
-      <w:r>
-        <w:rPr>
-          <w:rFonts w:eastAsia="Times New Roman"/>
-        </w:rPr>
-        <w:t xml:space="preserve"> to show Twitter, LinkedIn, Facebook feeds</w:t>
+        <w:t>SocialFeedBlock to show Twitter, LinkedIn, Facebook feeds</w:t>
       </w:r>
     </w:p>
     <w:p>
@@ -474,15 +454,13 @@
         <w:contextualSpacing w:val="0"/>
         <w:rPr>
           <w:rFonts w:eastAsia="Times New Roman"/>
-          <w:b/>
         </w:rPr>
       </w:pPr>
       <w:r>
         <w:rPr>
           <w:rFonts w:eastAsia="Times New Roman"/>
-          <w:b/>
-        </w:rPr>
-        <w:t>NEW – Disable Indexing job</w:t>
+        </w:rPr>
+        <w:t>Disable Indexing job</w:t>
       </w:r>
     </w:p>
     <w:p>
@@ -496,36 +474,17 @@
         <w:contextualSpacing w:val="0"/>
         <w:rPr>
           <w:rFonts w:eastAsia="Times New Roman"/>
-          <w:b/>
         </w:rPr>
       </w:pPr>
       <w:r>
         <w:rPr>
           <w:rFonts w:eastAsia="Times New Roman"/>
-          <w:b/>
-        </w:rPr>
-        <w:t xml:space="preserve">NEW – </w:t>
-      </w:r>
-      <w:proofErr w:type="spellStart"/>
+        </w:rPr>
+        <w:t xml:space="preserve">Geta </w:t>
+      </w:r>
       <w:r>
         <w:rPr>
           <w:rFonts w:eastAsia="Times New Roman"/>
-          <w:b/>
-        </w:rPr>
-        <w:t>Geta</w:t>
-      </w:r>
-      <w:proofErr w:type="spellEnd"/>
-      <w:r>
-        <w:rPr>
-          <w:rFonts w:eastAsia="Times New Roman"/>
-          <w:b/>
-        </w:rPr>
-        <w:t xml:space="preserve"> </w:t>
-      </w:r>
-      <w:r>
-        <w:rPr>
-          <w:rFonts w:eastAsia="Times New Roman"/>
-          <w:b/>
         </w:rPr>
         <w:t>SEO Sitemaps</w:t>
       </w:r>
@@ -541,15 +500,13 @@
         <w:contextualSpacing w:val="0"/>
         <w:rPr>
           <w:rFonts w:eastAsia="Times New Roman"/>
-          <w:b/>
         </w:rPr>
       </w:pPr>
       <w:r>
         <w:rPr>
           <w:rFonts w:eastAsia="Times New Roman"/>
-          <w:b/>
-        </w:rPr>
-        <w:t>NEW – Possible Robots.txt Handler</w:t>
+        </w:rPr>
+        <w:t>Possible Robots.txt Handler</w:t>
       </w:r>
     </w:p>
     <w:p>
@@ -569,6 +526,46 @@
         <w:rPr>
           <w:rFonts w:eastAsia="Times New Roman"/>
         </w:rPr>
+        <w:t>Employee search and listing</w:t>
+      </w:r>
+    </w:p>
+    <w:p>
+      <w:pPr>
+        <w:pStyle w:val="ListParagraph"/>
+        <w:numPr>
+          <w:ilvl w:val="0"/>
+          <w:numId w:val="6"/>
+        </w:numPr>
+        <w:spacing w:before="100" w:beforeAutospacing="1" w:after="100" w:afterAutospacing="1"/>
+        <w:contextualSpacing w:val="0"/>
+        <w:rPr>
+          <w:rFonts w:eastAsia="Times New Roman"/>
+        </w:rPr>
+      </w:pPr>
+      <w:r>
+        <w:rPr>
+          <w:rFonts w:eastAsia="Times New Roman"/>
+        </w:rPr>
+        <w:t>Location finder</w:t>
+      </w:r>
+    </w:p>
+    <w:p>
+      <w:pPr>
+        <w:pStyle w:val="ListParagraph"/>
+        <w:numPr>
+          <w:ilvl w:val="0"/>
+          <w:numId w:val="6"/>
+        </w:numPr>
+        <w:spacing w:before="100" w:beforeAutospacing="1" w:after="100" w:afterAutospacing="1"/>
+        <w:contextualSpacing w:val="0"/>
+        <w:rPr>
+          <w:rFonts w:eastAsia="Times New Roman"/>
+        </w:rPr>
+      </w:pPr>
+      <w:r>
+        <w:rPr>
+          <w:rFonts w:eastAsia="Times New Roman"/>
+        </w:rPr>
         <w:t>More!?</w:t>
       </w:r>
     </w:p>
@@ -583,32 +580,16 @@
         <w:rPr>
           <w:rFonts w:eastAsia="Times New Roman"/>
         </w:rPr>
-        <w:t xml:space="preserve">Note:  The </w:t>
-      </w:r>
-      <w:proofErr w:type="spellStart"/>
-      <w:r>
-        <w:rPr>
-          <w:rFonts w:eastAsia="Times New Roman"/>
-        </w:rPr>
-        <w:t>Silverpop</w:t>
-      </w:r>
-      <w:proofErr w:type="spellEnd"/>
-      <w:r>
-        <w:rPr>
-          <w:rFonts w:eastAsia="Times New Roman"/>
-        </w:rPr>
-        <w:t xml:space="preserve"> connector has been removed.  Due to known problem trying to install another connector, it was deemed easier to have no Marketing Automation connectors and let the developer decide which one they wanted to install.</w:t>
+        <w:t>Note:  The Silverpop connector has been removed.  Due to known problem trying to install another connector, it was deemed easier to have no Marketing Automation connectors and let the developer decide which one they wanted to install.</w:t>
       </w:r>
     </w:p>
     <w:p>
       <w:pPr>
         <w:pStyle w:val="Heading2"/>
       </w:pPr>
-      <w:proofErr w:type="spellStart"/>
       <w:r>
         <w:t>Configs</w:t>
       </w:r>
-      <w:proofErr w:type="spellEnd"/>
     </w:p>
     <w:p>
       <w:pPr>
@@ -662,6 +643,7 @@
         <w:contextualSpacing w:val="0"/>
       </w:pPr>
       <w:r>
+        <w:lastRenderedPageBreak/>
         <w:t>Others as well</w:t>
       </w:r>
     </w:p>
@@ -688,7 +670,6 @@
         <w:contextualSpacing w:val="0"/>
       </w:pPr>
       <w:r>
-        <w:lastRenderedPageBreak/>
         <w:t>Try creating a page under “Press releases”</w:t>
       </w:r>
     </w:p>
@@ -715,15 +696,7 @@
         <w:contextualSpacing w:val="0"/>
       </w:pPr>
       <w:r>
-        <w:t xml:space="preserve">SITE TEMPLATES area with second skeleton site and various </w:t>
-      </w:r>
-      <w:proofErr w:type="spellStart"/>
-      <w:r>
-        <w:t>configs</w:t>
-      </w:r>
-      <w:proofErr w:type="spellEnd"/>
-      <w:r>
-        <w:t xml:space="preserve"> to make your life better</w:t>
+        <w:t>SITE TEMPLATES area with second skeleton site and various configs to make your life better</w:t>
       </w:r>
     </w:p>
     <w:p>
@@ -762,23 +735,7 @@
         <w:contextualSpacing w:val="0"/>
       </w:pPr>
       <w:r>
-        <w:t xml:space="preserve">Setting a page as “Ready to Publish” under Press Releases will kick off a workflow for approval by Administrators or </w:t>
-      </w:r>
-      <w:proofErr w:type="spellStart"/>
-      <w:r>
-        <w:t>ContentEditors</w:t>
-      </w:r>
-      <w:proofErr w:type="spellEnd"/>
-      <w:r>
-        <w:t xml:space="preserve"> (e.g. </w:t>
-      </w:r>
-      <w:proofErr w:type="spellStart"/>
-      <w:r>
-        <w:t>epiadmin</w:t>
-      </w:r>
-      <w:proofErr w:type="spellEnd"/>
-      <w:r>
-        <w:t>)</w:t>
+        <w:t>Setting a page as “Ready to Publish” under Press Releases will kick off a workflow for approval by Administrators or ContentEditors (e.g. epiadmin)</w:t>
       </w:r>
     </w:p>
     <w:p>
@@ -791,15 +748,7 @@
         <w:contextualSpacing w:val="0"/>
       </w:pPr>
       <w:r>
-        <w:t xml:space="preserve">Additional workflow </w:t>
-      </w:r>
-      <w:proofErr w:type="spellStart"/>
-      <w:r>
-        <w:t>configs</w:t>
-      </w:r>
-      <w:proofErr w:type="spellEnd"/>
-      <w:r>
-        <w:t xml:space="preserve"> also enabled</w:t>
+        <w:t>Additional workflow configs also enabled</w:t>
       </w:r>
       <w:r>
         <w:t xml:space="preserve"> for pages under Products</w:t>
@@ -828,39 +777,7 @@
         <w:contextualSpacing w:val="0"/>
       </w:pPr>
       <w:r>
-        <w:t xml:space="preserve">Content collaboration conversations between </w:t>
-      </w:r>
-      <w:proofErr w:type="spellStart"/>
-      <w:r>
-        <w:t>epiadmin</w:t>
-      </w:r>
-      <w:proofErr w:type="spellEnd"/>
-      <w:r>
-        <w:t xml:space="preserve"> and </w:t>
-      </w:r>
-      <w:proofErr w:type="spellStart"/>
-      <w:r>
-        <w:t>nancy</w:t>
-      </w:r>
-      <w:proofErr w:type="spellEnd"/>
-      <w:r>
-        <w:t xml:space="preserve"> if you select About </w:t>
-      </w:r>
-      <w:proofErr w:type="spellStart"/>
-      <w:r>
-        <w:t>Us~News</w:t>
-      </w:r>
-      <w:proofErr w:type="spellEnd"/>
-      <w:r>
-        <w:t xml:space="preserve"> and </w:t>
-      </w:r>
-      <w:proofErr w:type="spellStart"/>
-      <w:r>
-        <w:t>Events~Press</w:t>
-      </w:r>
-      <w:proofErr w:type="spellEnd"/>
-      <w:r>
-        <w:t xml:space="preserve"> Releases</w:t>
+        <w:t>Content collaboration conversations between epiadmin and nancy if you select About Us~News and Events~Press Releases</w:t>
       </w:r>
     </w:p>
     <w:p>
@@ -935,6 +852,44 @@
       <w:pPr>
         <w:pStyle w:val="ListParagraph"/>
         <w:numPr>
+          <w:ilvl w:val="1"/>
+          <w:numId w:val="7"/>
+        </w:numPr>
+        <w:contextualSpacing w:val="0"/>
+        <w:rPr>
+          <w:b/>
+        </w:rPr>
+      </w:pPr>
+      <w:r>
+        <w:rPr>
+          <w:b/>
+        </w:rPr>
+        <w:t>NEW – using the new Location page type</w:t>
+      </w:r>
+    </w:p>
+    <w:p>
+      <w:pPr>
+        <w:pStyle w:val="ListParagraph"/>
+        <w:numPr>
+          <w:ilvl w:val="1"/>
+          <w:numId w:val="7"/>
+        </w:numPr>
+        <w:contextualSpacing w:val="0"/>
+        <w:rPr>
+          <w:b/>
+        </w:rPr>
+      </w:pPr>
+      <w:r>
+        <w:rPr>
+          <w:b/>
+        </w:rPr>
+        <w:t>NEW – now includes a block for your nearest office location</w:t>
+      </w:r>
+    </w:p>
+    <w:p>
+      <w:pPr>
+        <w:pStyle w:val="ListParagraph"/>
+        <w:numPr>
           <w:ilvl w:val="0"/>
           <w:numId w:val="7"/>
         </w:numPr>
@@ -979,13 +934,13 @@
         </w:numPr>
         <w:contextualSpacing w:val="0"/>
       </w:pPr>
-      <w:proofErr w:type="spellStart"/>
-      <w:r>
-        <w:t>PowerSlice</w:t>
-      </w:r>
-      <w:proofErr w:type="spellEnd"/>
-      <w:r>
-        <w:t xml:space="preserve"> moved to left hand side of page for all users</w:t>
+      <w:r>
+        <w:t>PowerSlice moved to left hand side</w:t>
+      </w:r>
+      <w:bookmarkStart w:id="0" w:name="_GoBack"/>
+      <w:bookmarkEnd w:id="0"/>
+      <w:r>
+        <w:t xml:space="preserve"> of page for all users</w:t>
       </w:r>
     </w:p>
     <w:p>
@@ -996,29 +951,9 @@
           <w:numId w:val="7"/>
         </w:numPr>
         <w:contextualSpacing w:val="0"/>
-        <w:rPr>
-          <w:b/>
-        </w:rPr>
-      </w:pPr>
-      <w:r>
-        <w:rPr>
-          <w:b/>
-        </w:rPr>
-        <w:t xml:space="preserve">NEW - </w:t>
-      </w:r>
-      <w:proofErr w:type="spellStart"/>
-      <w:r>
-        <w:rPr>
-          <w:b/>
-        </w:rPr>
-        <w:t>Geta</w:t>
-      </w:r>
-      <w:proofErr w:type="spellEnd"/>
-      <w:r>
-        <w:rPr>
-          <w:b/>
-        </w:rPr>
-        <w:t xml:space="preserve"> SEO Sitemaps and Possible Robots.txt CMS Admin configurations</w:t>
+      </w:pPr>
+      <w:r>
+        <w:t>Geta SEO Sitemaps and Possible Robots.txt CMS Admin configurations</w:t>
       </w:r>
     </w:p>
     <w:p>
@@ -1029,6 +964,19 @@
           <w:numId w:val="7"/>
         </w:numPr>
         <w:contextualSpacing w:val="0"/>
+      </w:pPr>
+      <w:r>
+        <w:t>Disabled Indexing scheduled job to disable all pages being indexed</w:t>
+      </w:r>
+    </w:p>
+    <w:p>
+      <w:pPr>
+        <w:pStyle w:val="ListParagraph"/>
+        <w:numPr>
+          <w:ilvl w:val="0"/>
+          <w:numId w:val="7"/>
+        </w:numPr>
+        <w:contextualSpacing w:val="0"/>
         <w:rPr>
           <w:b/>
         </w:rPr>
@@ -1037,13 +985,7 @@
         <w:rPr>
           <w:b/>
         </w:rPr>
-        <w:t xml:space="preserve">NEW - </w:t>
-      </w:r>
-      <w:r>
-        <w:rPr>
-          <w:b/>
-        </w:rPr>
-        <w:t>Disabled Indexing scheduled job to disable all pages being indexed</w:t>
+        <w:t>NEW – Employee location, expertise and search page types</w:t>
       </w:r>
     </w:p>
     <w:p>
@@ -1134,15 +1076,7 @@
         <w:contextualSpacing w:val="0"/>
       </w:pPr>
       <w:r>
-        <w:t xml:space="preserve">Set up your own Find index and update </w:t>
-      </w:r>
-      <w:proofErr w:type="spellStart"/>
-      <w:r>
-        <w:t>web.config</w:t>
-      </w:r>
-      <w:proofErr w:type="spellEnd"/>
-      <w:r>
-        <w:t xml:space="preserve"> accordingly  (Alloy Demo Kit won’t run unless this is in place)</w:t>
+        <w:t>Set up your own Find index and update web.config accordingly  (Alloy Demo Kit won’t run unless this is in place)</w:t>
       </w:r>
     </w:p>
     <w:p>
@@ -1272,6 +1206,7 @@
         <w:contextualSpacing w:val="0"/>
       </w:pPr>
       <w:r>
+        <w:lastRenderedPageBreak/>
         <w:t>Ensure you have a site binding entry that catches all other incoming to that domain</w:t>
       </w:r>
     </w:p>
@@ -1290,7 +1225,6 @@
           <w:noProof/>
           <w:lang w:val="en-GB" w:eastAsia="en-GB"/>
         </w:rPr>
-        <w:lastRenderedPageBreak/>
         <w:drawing>
           <wp:inline distT="0" distB="0" distL="0" distR="0" wp14:anchorId="3B615586" wp14:editId="724D4F01">
             <wp:extent cx="4481419" cy="3059430"/>
@@ -1374,15 +1308,7 @@
         <w:contextualSpacing w:val="0"/>
       </w:pPr>
       <w:r>
-        <w:t xml:space="preserve">Update setting in the administration interface under </w:t>
-      </w:r>
-      <w:proofErr w:type="spellStart"/>
-      <w:r>
-        <w:t>Config~Manage</w:t>
-      </w:r>
-      <w:proofErr w:type="spellEnd"/>
-      <w:r>
-        <w:t xml:space="preserve"> Websites. Update both sites!</w:t>
+        <w:t>Update setting in the administration interface under Config~Manage Websites. Update both sites!</w:t>
       </w:r>
     </w:p>
     <w:p>
@@ -1639,23 +1565,7 @@
         <w:t>If</w:t>
       </w:r>
       <w:r>
-        <w:t xml:space="preserve"> you want the </w:t>
-      </w:r>
-      <w:proofErr w:type="spellStart"/>
-      <w:r>
-        <w:t>LanguageManager</w:t>
-      </w:r>
-      <w:proofErr w:type="spellEnd"/>
-      <w:r>
-        <w:t xml:space="preserve"> to work you need to set up your own related Bing or Google developer account and update the </w:t>
-      </w:r>
-      <w:proofErr w:type="spellStart"/>
-      <w:r>
-        <w:t>config</w:t>
-      </w:r>
-      <w:proofErr w:type="spellEnd"/>
-      <w:r>
-        <w:t xml:space="preserve"> at:</w:t>
+        <w:t xml:space="preserve"> you want the LanguageManager to work you need to set up your own related Bing or Google developer account and update the config at:</w:t>
       </w:r>
     </w:p>
     <w:p>
@@ -1667,29 +1577,18 @@
         </w:numPr>
         <w:contextualSpacing w:val="0"/>
       </w:pPr>
-      <w:bookmarkStart w:id="0" w:name="_GoBack"/>
       <w:r>
         <w:t xml:space="preserve"> </w:t>
       </w:r>
       <w:r>
-        <w:t>\modules\_protected\</w:t>
-      </w:r>
-      <w:proofErr w:type="spellStart"/>
-      <w:r>
-        <w:t>EPiServer.Labs.LanguageManager</w:t>
-      </w:r>
-      <w:proofErr w:type="spellEnd"/>
+        <w:t>\modules\_protected\EPiServer.Labs.LanguageManager</w:t>
+      </w:r>
       <w:r>
         <w:t>\</w:t>
       </w:r>
       <w:r>
-        <w:t xml:space="preserve"> </w:t>
-      </w:r>
-      <w:proofErr w:type="spellStart"/>
-      <w:r>
-        <w:t>EPiServer.LanguageManager.config</w:t>
-      </w:r>
-      <w:proofErr w:type="spellEnd"/>
+        <w:t xml:space="preserve"> EPiServer.LanguageManager.config</w:t>
+      </w:r>
     </w:p>
     <w:p>
       <w:pPr>
@@ -1801,49 +1700,7 @@
         <w:rPr>
           <w:lang w:val="en-GB"/>
         </w:rPr>
-        <w:t>pen %USERPROFILE%\Documents\</w:t>
-      </w:r>
-      <w:proofErr w:type="spellStart"/>
-      <w:r>
-        <w:rPr>
-          <w:lang w:val="en-GB"/>
-        </w:rPr>
-        <w:t>IISExpress</w:t>
-      </w:r>
-      <w:proofErr w:type="spellEnd"/>
-      <w:r>
-        <w:rPr>
-          <w:lang w:val="en-GB"/>
-        </w:rPr>
-        <w:t>\</w:t>
-      </w:r>
-      <w:proofErr w:type="spellStart"/>
-      <w:r>
-        <w:rPr>
-          <w:lang w:val="en-GB"/>
-        </w:rPr>
-        <w:t>config</w:t>
-      </w:r>
-      <w:proofErr w:type="spellEnd"/>
-      <w:r>
-        <w:rPr>
-          <w:lang w:val="en-GB"/>
-        </w:rPr>
-        <w:t>\</w:t>
-      </w:r>
-      <w:proofErr w:type="spellStart"/>
-      <w:r>
-        <w:rPr>
-          <w:lang w:val="en-GB"/>
-        </w:rPr>
-        <w:t>applicationhost.config</w:t>
-      </w:r>
-      <w:proofErr w:type="spellEnd"/>
-      <w:r>
-        <w:rPr>
-          <w:lang w:val="en-GB"/>
-        </w:rPr>
-        <w:t xml:space="preserve"> in </w:t>
+        <w:t xml:space="preserve">pen %USERPROFILE%\Documents\IISExpress\config\applicationhost.config in </w:t>
       </w:r>
       <w:r>
         <w:rPr>
@@ -1908,25 +1765,7 @@
           <w:sz w:val="19"/>
           <w:szCs w:val="19"/>
         </w:rPr>
-        <w:t xml:space="preserve">                &lt;application path="/" </w:t>
-      </w:r>
-      <w:proofErr w:type="spellStart"/>
-      <w:r>
-        <w:rPr>
-          <w:rFonts w:ascii="Consolas" w:eastAsiaTheme="minorEastAsia" w:hAnsi="Consolas" w:cs="Consolas"/>
-          <w:sz w:val="19"/>
-          <w:szCs w:val="19"/>
-        </w:rPr>
-        <w:t>applicationPool</w:t>
-      </w:r>
-      <w:proofErr w:type="spellEnd"/>
-      <w:r>
-        <w:rPr>
-          <w:rFonts w:ascii="Consolas" w:eastAsiaTheme="minorEastAsia" w:hAnsi="Consolas" w:cs="Consolas"/>
-          <w:sz w:val="19"/>
-          <w:szCs w:val="19"/>
-        </w:rPr>
-        <w:t>="Clr4IntegratedAppPool"&gt;</w:t>
+        <w:t xml:space="preserve">                &lt;application path="/" applicationPool="Clr4IntegratedAppPool"&gt;</w:t>
       </w:r>
     </w:p>
     <w:p>
@@ -1948,43 +1787,47 @@
           <w:szCs w:val="19"/>
         </w:rPr>
         <w:lastRenderedPageBreak/>
-        <w:t>&lt;</w:t>
-      </w:r>
-      <w:proofErr w:type="spellStart"/>
-      <w:r>
+        <w:t>&lt;virtualDirectory path="/" physicalPath="C:\EPiServer\AlloyDemoKit\src\AlloyDemoKit" /&gt;</w:t>
+      </w:r>
+    </w:p>
+    <w:p>
+      <w:pPr>
+        <w:autoSpaceDE w:val="0"/>
+        <w:autoSpaceDN w:val="0"/>
+        <w:adjustRightInd w:val="0"/>
         <w:rPr>
           <w:rFonts w:ascii="Consolas" w:eastAsiaTheme="minorEastAsia" w:hAnsi="Consolas" w:cs="Consolas"/>
           <w:sz w:val="19"/>
           <w:szCs w:val="19"/>
         </w:rPr>
-        <w:t>virtualDirectory</w:t>
-      </w:r>
-      <w:proofErr w:type="spellEnd"/>
+      </w:pPr>
       <w:r>
         <w:rPr>
           <w:rFonts w:ascii="Consolas" w:eastAsiaTheme="minorEastAsia" w:hAnsi="Consolas" w:cs="Consolas"/>
           <w:sz w:val="19"/>
           <w:szCs w:val="19"/>
         </w:rPr>
-        <w:t xml:space="preserve"> path="/" </w:t>
-      </w:r>
-      <w:proofErr w:type="spellStart"/>
-      <w:r>
+        <w:t xml:space="preserve">                &lt;/application&gt;</w:t>
+      </w:r>
+    </w:p>
+    <w:p>
+      <w:pPr>
+        <w:autoSpaceDE w:val="0"/>
+        <w:autoSpaceDN w:val="0"/>
+        <w:adjustRightInd w:val="0"/>
         <w:rPr>
           <w:rFonts w:ascii="Consolas" w:eastAsiaTheme="minorEastAsia" w:hAnsi="Consolas" w:cs="Consolas"/>
           <w:sz w:val="19"/>
           <w:szCs w:val="19"/>
         </w:rPr>
-        <w:t>physicalPath</w:t>
-      </w:r>
-      <w:proofErr w:type="spellEnd"/>
+      </w:pPr>
       <w:r>
         <w:rPr>
           <w:rFonts w:ascii="Consolas" w:eastAsiaTheme="minorEastAsia" w:hAnsi="Consolas" w:cs="Consolas"/>
           <w:sz w:val="19"/>
           <w:szCs w:val="19"/>
         </w:rPr>
-        <w:t>="C:\EPiServer\AlloyDemoKit\src\AlloyDemoKit" /&gt;</w:t>
+        <w:t xml:space="preserve">                &lt;bindings&gt;</w:t>
       </w:r>
     </w:p>
     <w:p>
@@ -2004,101 +1847,7 @@
           <w:sz w:val="19"/>
           <w:szCs w:val="19"/>
         </w:rPr>
-        <w:t xml:space="preserve">                &lt;/application&gt;</w:t>
-      </w:r>
-    </w:p>
-    <w:p>
-      <w:pPr>
-        <w:autoSpaceDE w:val="0"/>
-        <w:autoSpaceDN w:val="0"/>
-        <w:adjustRightInd w:val="0"/>
-        <w:rPr>
-          <w:rFonts w:ascii="Consolas" w:eastAsiaTheme="minorEastAsia" w:hAnsi="Consolas" w:cs="Consolas"/>
-          <w:sz w:val="19"/>
-          <w:szCs w:val="19"/>
-        </w:rPr>
-      </w:pPr>
-      <w:r>
-        <w:rPr>
-          <w:rFonts w:ascii="Consolas" w:eastAsiaTheme="minorEastAsia" w:hAnsi="Consolas" w:cs="Consolas"/>
-          <w:sz w:val="19"/>
-          <w:szCs w:val="19"/>
-        </w:rPr>
-        <w:t xml:space="preserve">                &lt;</w:t>
-      </w:r>
-      <w:proofErr w:type="gramStart"/>
-      <w:r>
-        <w:rPr>
-          <w:rFonts w:ascii="Consolas" w:eastAsiaTheme="minorEastAsia" w:hAnsi="Consolas" w:cs="Consolas"/>
-          <w:sz w:val="19"/>
-          <w:szCs w:val="19"/>
-        </w:rPr>
-        <w:t>bindings</w:t>
-      </w:r>
-      <w:proofErr w:type="gramEnd"/>
-      <w:r>
-        <w:rPr>
-          <w:rFonts w:ascii="Consolas" w:eastAsiaTheme="minorEastAsia" w:hAnsi="Consolas" w:cs="Consolas"/>
-          <w:sz w:val="19"/>
-          <w:szCs w:val="19"/>
-        </w:rPr>
-        <w:t>&gt;</w:t>
-      </w:r>
-    </w:p>
-    <w:p>
-      <w:pPr>
-        <w:autoSpaceDE w:val="0"/>
-        <w:autoSpaceDN w:val="0"/>
-        <w:adjustRightInd w:val="0"/>
-        <w:rPr>
-          <w:rFonts w:ascii="Consolas" w:eastAsiaTheme="minorEastAsia" w:hAnsi="Consolas" w:cs="Consolas"/>
-          <w:sz w:val="19"/>
-          <w:szCs w:val="19"/>
-        </w:rPr>
-      </w:pPr>
-      <w:r>
-        <w:rPr>
-          <w:rFonts w:ascii="Consolas" w:eastAsiaTheme="minorEastAsia" w:hAnsi="Consolas" w:cs="Consolas"/>
-          <w:sz w:val="19"/>
-          <w:szCs w:val="19"/>
-        </w:rPr>
-        <w:t xml:space="preserve">                    &lt;binding protocol="http" </w:t>
-      </w:r>
-      <w:proofErr w:type="spellStart"/>
-      <w:r>
-        <w:rPr>
-          <w:rFonts w:ascii="Consolas" w:eastAsiaTheme="minorEastAsia" w:hAnsi="Consolas" w:cs="Consolas"/>
-          <w:sz w:val="19"/>
-          <w:szCs w:val="19"/>
-        </w:rPr>
-        <w:t>bindingInformation</w:t>
-      </w:r>
-      <w:proofErr w:type="spellEnd"/>
-      <w:r>
-        <w:rPr>
-          <w:rFonts w:ascii="Consolas" w:eastAsiaTheme="minorEastAsia" w:hAnsi="Consolas" w:cs="Consolas"/>
-          <w:sz w:val="19"/>
-          <w:szCs w:val="19"/>
-        </w:rPr>
-        <w:t>="*:51481</w:t>
-      </w:r>
-      <w:proofErr w:type="gramStart"/>
-      <w:r>
-        <w:rPr>
-          <w:rFonts w:ascii="Consolas" w:eastAsiaTheme="minorEastAsia" w:hAnsi="Consolas" w:cs="Consolas"/>
-          <w:sz w:val="19"/>
-          <w:szCs w:val="19"/>
-        </w:rPr>
-        <w:t>:localhost</w:t>
-      </w:r>
-      <w:proofErr w:type="gramEnd"/>
-      <w:r>
-        <w:rPr>
-          <w:rFonts w:ascii="Consolas" w:eastAsiaTheme="minorEastAsia" w:hAnsi="Consolas" w:cs="Consolas"/>
-          <w:sz w:val="19"/>
-          <w:szCs w:val="19"/>
-        </w:rPr>
-        <w:t>" /&gt;</w:t>
+        <w:t xml:space="preserve">                    &lt;binding protocol="http" bindingInformation="*:51481:localhost" /&gt;</w:t>
       </w:r>
     </w:p>
     <w:p>
@@ -2127,75 +1876,35 @@
           <w:szCs w:val="19"/>
           <w:highlight w:val="yellow"/>
         </w:rPr>
-        <w:t xml:space="preserve">&lt;binding protocol="http" </w:t>
-      </w:r>
-      <w:proofErr w:type="spellStart"/>
-      <w:r>
+        <w:t>&lt;binding protocol="http" bindingInformation="*:51482:localhost" /&gt;</w:t>
+      </w:r>
+    </w:p>
+    <w:p>
+      <w:pPr>
+        <w:autoSpaceDE w:val="0"/>
+        <w:autoSpaceDN w:val="0"/>
+        <w:adjustRightInd w:val="0"/>
         <w:rPr>
           <w:rFonts w:ascii="Consolas" w:eastAsiaTheme="minorEastAsia" w:hAnsi="Consolas" w:cs="Consolas"/>
           <w:sz w:val="19"/>
           <w:szCs w:val="19"/>
-          <w:highlight w:val="yellow"/>
-        </w:rPr>
-        <w:t>bindingInformation</w:t>
-      </w:r>
-      <w:proofErr w:type="spellEnd"/>
+        </w:rPr>
+      </w:pPr>
       <w:r>
         <w:rPr>
           <w:rFonts w:ascii="Consolas" w:eastAsiaTheme="minorEastAsia" w:hAnsi="Consolas" w:cs="Consolas"/>
           <w:sz w:val="19"/>
           <w:szCs w:val="19"/>
-          <w:highlight w:val="yellow"/>
-        </w:rPr>
-        <w:t>="*:51482</w:t>
-      </w:r>
-      <w:proofErr w:type="gramStart"/>
+        </w:rPr>
+        <w:t xml:space="preserve">                &lt;/bindings&gt;</w:t>
+      </w:r>
+    </w:p>
+    <w:p>
       <w:r>
         <w:rPr>
           <w:rFonts w:ascii="Consolas" w:eastAsiaTheme="minorEastAsia" w:hAnsi="Consolas" w:cs="Consolas"/>
           <w:sz w:val="19"/>
           <w:szCs w:val="19"/>
-          <w:highlight w:val="yellow"/>
-        </w:rPr>
-        <w:t>:localhost</w:t>
-      </w:r>
-      <w:proofErr w:type="gramEnd"/>
-      <w:r>
-        <w:rPr>
-          <w:rFonts w:ascii="Consolas" w:eastAsiaTheme="minorEastAsia" w:hAnsi="Consolas" w:cs="Consolas"/>
-          <w:sz w:val="19"/>
-          <w:szCs w:val="19"/>
-          <w:highlight w:val="yellow"/>
-        </w:rPr>
-        <w:t>" /&gt;</w:t>
-      </w:r>
-    </w:p>
-    <w:p>
-      <w:pPr>
-        <w:autoSpaceDE w:val="0"/>
-        <w:autoSpaceDN w:val="0"/>
-        <w:adjustRightInd w:val="0"/>
-        <w:rPr>
-          <w:rFonts w:ascii="Consolas" w:eastAsiaTheme="minorEastAsia" w:hAnsi="Consolas" w:cs="Consolas"/>
-          <w:sz w:val="19"/>
-          <w:szCs w:val="19"/>
-        </w:rPr>
-      </w:pPr>
-      <w:r>
-        <w:rPr>
-          <w:rFonts w:ascii="Consolas" w:eastAsiaTheme="minorEastAsia" w:hAnsi="Consolas" w:cs="Consolas"/>
-          <w:sz w:val="19"/>
-          <w:szCs w:val="19"/>
-        </w:rPr>
-        <w:t xml:space="preserve">                &lt;/bindings&gt;</w:t>
-      </w:r>
-    </w:p>
-    <w:p>
-      <w:r>
-        <w:rPr>
-          <w:rFonts w:ascii="Consolas" w:eastAsiaTheme="minorEastAsia" w:hAnsi="Consolas" w:cs="Consolas"/>
-          <w:sz w:val="19"/>
-          <w:szCs w:val="19"/>
         </w:rPr>
         <w:t xml:space="preserve">            &lt;/site&gt;</w:t>
       </w:r>
@@ -2257,21 +1966,7 @@
         <w:rPr>
           <w:lang w:val="en-GB"/>
         </w:rPr>
-        <w:t xml:space="preserve">&lt;binding protocol="http" </w:t>
-      </w:r>
-      <w:proofErr w:type="spellStart"/>
-      <w:r>
-        <w:rPr>
-          <w:lang w:val="en-GB"/>
-        </w:rPr>
-        <w:t>bindingInformation</w:t>
-      </w:r>
-      <w:proofErr w:type="spellEnd"/>
-      <w:r>
-        <w:rPr>
-          <w:lang w:val="en-GB"/>
-        </w:rPr>
-        <w:t>="*:</w:t>
+        <w:t>&lt;binding protocol="http" bindingInformation="*:</w:t>
       </w:r>
       <w:r>
         <w:rPr>
@@ -2340,13 +2035,8 @@
         <w:contextualSpacing w:val="0"/>
       </w:pPr>
       <w:r>
-        <w:t xml:space="preserve">U: </w:t>
-      </w:r>
-      <w:proofErr w:type="spellStart"/>
-      <w:r>
-        <w:t>epiadmin</w:t>
-      </w:r>
-      <w:proofErr w:type="spellEnd"/>
+        <w:t>U: epiadmin</w:t>
+      </w:r>
     </w:p>
     <w:p>
       <w:pPr>
@@ -2358,13 +2048,8 @@
         <w:contextualSpacing w:val="0"/>
       </w:pPr>
       <w:r>
-        <w:t xml:space="preserve">P: </w:t>
-      </w:r>
-      <w:proofErr w:type="spellStart"/>
-      <w:r>
-        <w:t>ep!pass</w:t>
-      </w:r>
-      <w:proofErr w:type="spellEnd"/>
+        <w:t>P: ep!pass</w:t>
+      </w:r>
     </w:p>
     <w:p>
       <w:pPr>
@@ -2389,13 +2074,8 @@
         <w:contextualSpacing w:val="0"/>
       </w:pPr>
       <w:r>
-        <w:t xml:space="preserve">U: </w:t>
-      </w:r>
-      <w:proofErr w:type="spellStart"/>
-      <w:r>
-        <w:t>nancy</w:t>
-      </w:r>
-      <w:proofErr w:type="spellEnd"/>
+        <w:t>U: nancy</w:t>
+      </w:r>
     </w:p>
     <w:p>
       <w:pPr>
@@ -2407,13 +2087,8 @@
         <w:contextualSpacing w:val="0"/>
       </w:pPr>
       <w:r>
-        <w:t xml:space="preserve">P: </w:t>
-      </w:r>
-      <w:proofErr w:type="spellStart"/>
-      <w:r>
-        <w:t>ep!pass</w:t>
-      </w:r>
-      <w:proofErr w:type="spellEnd"/>
+        <w:t>P: ep!pass</w:t>
+      </w:r>
     </w:p>
     <w:p>
       <w:pPr>
@@ -2464,13 +2139,8 @@
         <w:contextualSpacing w:val="0"/>
       </w:pPr>
       <w:r>
-        <w:t xml:space="preserve">P: </w:t>
-      </w:r>
-      <w:proofErr w:type="spellStart"/>
-      <w:r>
-        <w:t>ep!pass</w:t>
-      </w:r>
-      <w:proofErr w:type="spellEnd"/>
+        <w:t>P: ep!pass</w:t>
+      </w:r>
     </w:p>
     <w:p>
       <w:pPr>
@@ -2509,51 +2179,7 @@
         <w:contextualSpacing w:val="0"/>
       </w:pPr>
       <w:r>
-        <w:t>If you apply EPiServer updates at any time and need to perform a database upgrade via the Visual Studio Package Console using the “update-</w:t>
-      </w:r>
-      <w:proofErr w:type="spellStart"/>
-      <w:r>
-        <w:t>epidatabase</w:t>
-      </w:r>
-      <w:proofErr w:type="spellEnd"/>
-      <w:r>
-        <w:t xml:space="preserve">” database command you need to update the </w:t>
-      </w:r>
-      <w:proofErr w:type="spellStart"/>
-      <w:r>
-        <w:t>connectionStrings</w:t>
-      </w:r>
-      <w:proofErr w:type="spellEnd"/>
-      <w:r>
-        <w:t xml:space="preserve">. Currently these are using </w:t>
-      </w:r>
-      <w:proofErr w:type="spellStart"/>
-      <w:r>
-        <w:t>LocalDB</w:t>
-      </w:r>
-      <w:proofErr w:type="spellEnd"/>
-      <w:r>
-        <w:t xml:space="preserve"> settings and will not work as expected in this scenario. Change the settings for </w:t>
-      </w:r>
-      <w:proofErr w:type="spellStart"/>
-      <w:r>
-        <w:t>AttachDbFilename</w:t>
-      </w:r>
-      <w:proofErr w:type="spellEnd"/>
-      <w:r>
-        <w:t xml:space="preserve"> to the local path</w:t>
-      </w:r>
-      <w:bookmarkEnd w:id="0"/>
-      <w:r>
-        <w:t xml:space="preserve">, run the </w:t>
-      </w:r>
-      <w:proofErr w:type="spellStart"/>
-      <w:r>
-        <w:t>upgade</w:t>
-      </w:r>
-      <w:proofErr w:type="spellEnd"/>
-      <w:r>
-        <w:t xml:space="preserve">, and then reset it back to what it was previously. </w:t>
+        <w:t xml:space="preserve">If you apply EPiServer updates at any time and need to perform a database upgrade via the Visual Studio Package Console using the “update-epidatabase” database command you need to update the connectionStrings. Currently these are using LocalDB settings and will not work as expected in this scenario. Change the settings for AttachDbFilename to the local path, run the upgade, and then reset it back to what it was previously. </w:t>
       </w:r>
     </w:p>
     <w:p>
@@ -2565,25 +2191,15 @@
         </w:numPr>
         <w:contextualSpacing w:val="0"/>
       </w:pPr>
-      <w:proofErr w:type="spellStart"/>
-      <w:r>
-        <w:t>AttachDbFilename</w:t>
-      </w:r>
-      <w:proofErr w:type="spellEnd"/>
-      <w:r>
-        <w:t>=c:\path\to\your\</w:t>
+      <w:r>
+        <w:t>AttachDbFilename=c:\path\to\your\</w:t>
       </w:r>
       <w:r>
         <w:t>&lt;database&gt;</w:t>
       </w:r>
       <w:r>
-        <w:t>.</w:t>
-      </w:r>
-      <w:proofErr w:type="spellStart"/>
-      <w:r>
-        <w:t>mdf</w:t>
-      </w:r>
-      <w:proofErr w:type="spellEnd"/>
+        <w:t>.mdf</w:t>
+      </w:r>
     </w:p>
     <w:p>
       <w:pPr>
@@ -2817,7 +2433,7 @@
                 <w:sz w:val="16"/>
                 <w:szCs w:val="16"/>
               </w:rPr>
-              <w:t>5</w:t>
+              <w:t>1</w:t>
             </w:r>
             <w:r>
               <w:rPr>
@@ -6697,7 +6313,7 @@
 </file>
 
 <file path=customXml/itemProps2.xml><?xml version="1.0" encoding="utf-8"?>
-<ds:datastoreItem xmlns:ds="http://schemas.openxmlformats.org/officeDocument/2006/customXml" ds:itemID="{A61CFAED-B0C8-4BB3-AD9F-9C59765773B1}">
+<ds:datastoreItem xmlns:ds="http://schemas.openxmlformats.org/officeDocument/2006/customXml" ds:itemID="{62174439-C4C8-441C-9D2E-6AD98D81B35A}">
   <ds:schemaRefs>
     <ds:schemaRef ds:uri="http://schemas.openxmlformats.org/officeDocument/2006/bibliography"/>
   </ds:schemaRefs>

</xml_diff>